<commit_message>
Update Personal Statement. copy.docx
</commit_message>
<xml_diff>
--- a/CV/Personal Statement. copy.docx
+++ b/CV/Personal Statement. copy.docx
@@ -1,229 +1,449 @@
 
 <file path=word/document.xml><?xml version="1.0" encoding="utf-8"?>
-<w:document xmlns:r="http://schemas.openxmlformats.org/officeDocument/2006/relationships" xmlns:wp="http://schemas.openxmlformats.org/drawingml/2006/wordprocessingDrawing" xmlns:w="http://schemas.openxmlformats.org/wordprocessingml/2006/main" xmlns:w10="urn:schemas-microsoft-com:office:word" xmlns:w14="http://schemas.microsoft.com/office/word/2010/wordml" xmlns:wps="http://schemas.microsoft.com/office/word/2010/wordprocessingShape" xmlns:wpg="http://schemas.microsoft.com/office/word/2010/wordprocessingGroup" xmlns:mc="http://schemas.openxmlformats.org/markup-compatibility/2006" xmlns:v="urn:schemas-microsoft-com:vml" xmlns:o="urn:schemas-microsoft-com:office:office" xmlns:m="http://schemas.openxmlformats.org/officeDocument/2006/math" mc:Ignorable="w14">
+<w:document xmlns:wpc="http://schemas.microsoft.com/office/word/2010/wordprocessingCanvas" xmlns:cx="http://schemas.microsoft.com/office/drawing/2014/chartex" xmlns:mc="http://schemas.openxmlformats.org/markup-compatibility/2006" xmlns:o="urn:schemas-microsoft-com:office:office" xmlns:r="http://schemas.openxmlformats.org/officeDocument/2006/relationships" xmlns:m="http://schemas.openxmlformats.org/officeDocument/2006/math" xmlns:v="urn:schemas-microsoft-com:vml" xmlns:wp14="http://schemas.microsoft.com/office/word/2010/wordprocessingDrawing" xmlns:wp="http://schemas.openxmlformats.org/drawingml/2006/wordprocessingDrawing" xmlns:w10="urn:schemas-microsoft-com:office:word" xmlns:w="http://schemas.openxmlformats.org/wordprocessingml/2006/main" xmlns:w14="http://schemas.microsoft.com/office/word/2010/wordml" xmlns:w15="http://schemas.microsoft.com/office/word/2012/wordml" xmlns:w16se="http://schemas.microsoft.com/office/word/2015/wordml/symex" xmlns:wpg="http://schemas.microsoft.com/office/word/2010/wordprocessingGroup" xmlns:wpi="http://schemas.microsoft.com/office/word/2010/wordprocessingInk" xmlns:wne="http://schemas.microsoft.com/office/word/2006/wordml" xmlns:wps="http://schemas.microsoft.com/office/word/2010/wordprocessingShape" mc:Ignorable="w14 w15 w16se wp14">
   <w:body>
     <w:p>
       <w:pPr>
         <w:pStyle w:val="Default"/>
+        <w:rPr>
+          <w:sz w:val="24"/>
+        </w:rPr>
       </w:pPr>
     </w:p>
     <w:p>
       <w:pPr>
         <w:pStyle w:val="Default"/>
+        <w:rPr>
+          <w:sz w:val="24"/>
+        </w:rPr>
       </w:pPr>
       <w:r>
         <w:rPr>
-          <w:rtl w:val="0"/>
-          <w:lang w:val="en-US"/>
-        </w:rPr>
-        <w:t>I am applying for th</w:t>
-      </w:r>
-      <w:r>
-        <w:rPr>
-          <w:rtl w:val="0"/>
-          <w:lang w:val="en-US"/>
-        </w:rPr>
-        <w:t>is</w:t>
-      </w:r>
-      <w:r>
-        <w:rPr>
-          <w:rtl w:val="0"/>
-          <w:lang w:val="en-US"/>
-        </w:rPr>
-        <w:t xml:space="preserve"> course because I </w:t>
-      </w:r>
-      <w:r>
-        <w:rPr>
-          <w:rtl w:val="0"/>
-          <w:lang w:val="en-US"/>
-        </w:rPr>
-        <w:t>have always been</w:t>
-      </w:r>
-      <w:r>
-        <w:rPr>
-          <w:rtl w:val="0"/>
-          <w:lang w:val="en-US"/>
-        </w:rPr>
-        <w:t xml:space="preserve"> very passionate about games and how they are created.</w:t>
-      </w:r>
-      <w:r>
-        <w:rPr>
-          <w:rtl w:val="0"/>
-          <w:lang w:val="en-US"/>
-        </w:rPr>
-        <w:t xml:space="preserve">  From my early experience with </w:t>
-      </w:r>
-      <w:r>
-        <w:rPr>
-          <w:rtl w:val="0"/>
-          <w:lang w:val="en-US"/>
-        </w:rPr>
-        <w:t>Pokemon Soul Silver</w:t>
-      </w:r>
-      <w:r>
-        <w:rPr>
-          <w:rtl w:val="0"/>
-          <w:lang w:val="en-US"/>
-        </w:rPr>
-        <w:t xml:space="preserve">, through the educational aspects of Minecraft to the more </w:t>
-      </w:r>
-      <w:r>
-        <w:rPr>
-          <w:rtl w:val="0"/>
-          <w:lang w:val="en-US"/>
-        </w:rPr>
-        <w:t>competitive</w:t>
-      </w:r>
-      <w:r>
-        <w:rPr>
-          <w:rtl w:val="0"/>
-          <w:lang w:val="en-US"/>
-        </w:rPr>
-        <w:t xml:space="preserve"> titles</w:t>
-      </w:r>
-      <w:r>
-        <w:rPr>
-          <w:rtl w:val="0"/>
+          <w:sz w:val="24"/>
+          <w:lang w:val="en-US"/>
+        </w:rPr>
+        <w:t>I am applying for this course because I have always been very passionate about games and how they are created.</w:t>
+      </w:r>
+      <w:r>
+        <w:rPr>
+          <w:sz w:val="24"/>
+          <w:lang w:val="en-US"/>
         </w:rPr>
         <w:t xml:space="preserve"> </w:t>
       </w:r>
       <w:r>
         <w:rPr>
-          <w:rtl w:val="0"/>
-          <w:lang w:val="en-US"/>
-        </w:rPr>
-        <w:t xml:space="preserve">of Counter Strike and Halo.  I became </w:t>
-      </w:r>
-      <w:r>
-        <w:rPr>
-          <w:rtl w:val="0"/>
+          <w:sz w:val="24"/>
+          <w:lang w:val="en-US"/>
+        </w:rPr>
+        <w:t xml:space="preserve">From my early experience with </w:t>
+      </w:r>
+      <w:r>
+        <w:rPr>
+          <w:sz w:val="24"/>
+          <w:lang w:val="en-US"/>
+        </w:rPr>
+        <w:t>Pokémon</w:t>
+      </w:r>
+      <w:r>
+        <w:rPr>
+          <w:sz w:val="24"/>
+          <w:lang w:val="en-US"/>
+        </w:rPr>
+        <w:t xml:space="preserve"> Soul Silver, through the educational aspects of Minecraft to the more competitive titles</w:t>
+      </w:r>
+      <w:r>
+        <w:rPr>
+          <w:sz w:val="24"/>
+        </w:rPr>
+        <w:t xml:space="preserve"> </w:t>
+      </w:r>
+      <w:r>
+        <w:rPr>
+          <w:sz w:val="24"/>
+          <w:lang w:val="en-US"/>
+        </w:rPr>
+        <w:t>of Counter Strike and Halo.</w:t>
+      </w:r>
+      <w:r>
+        <w:rPr>
+          <w:sz w:val="24"/>
+          <w:lang w:val="en-US"/>
+        </w:rPr>
+        <w:t xml:space="preserve"> </w:t>
+      </w:r>
+      <w:r>
+        <w:rPr>
+          <w:sz w:val="24"/>
+          <w:lang w:val="en-US"/>
+        </w:rPr>
+        <w:t xml:space="preserve">I became </w:t>
+      </w:r>
+      <w:r>
+        <w:rPr>
+          <w:sz w:val="24"/>
           <w:lang w:val="es-ES_tradnl"/>
         </w:rPr>
         <w:t>intrigued</w:t>
       </w:r>
       <w:r>
         <w:rPr>
-          <w:rtl w:val="0"/>
+          <w:sz w:val="24"/>
           <w:lang w:val="en-US"/>
         </w:rPr>
         <w:t xml:space="preserve"> with the elements of game design and the emerging </w:t>
       </w:r>
       <w:r>
         <w:rPr>
-          <w:rtl w:val="0"/>
+          <w:sz w:val="24"/>
         </w:rPr>
         <w:t>industries</w:t>
       </w:r>
       <w:r>
         <w:rPr>
-          <w:rtl w:val="0"/>
-          <w:lang w:val="en-US"/>
-        </w:rPr>
-        <w:t xml:space="preserve"> and communities surrounding it.  Having studied relevant courses at school and college I am now </w:t>
-      </w:r>
-      <w:r>
-        <w:rPr>
-          <w:rtl w:val="0"/>
-          <w:lang w:val="en-US"/>
-        </w:rPr>
-        <w:t>looking</w:t>
-      </w:r>
-      <w:r>
-        <w:rPr>
-          <w:rtl w:val="0"/>
-          <w:lang w:val="en-US"/>
-        </w:rPr>
-        <w:t xml:space="preserve"> to take this to the next level and study the subject further at university. </w:t>
+          <w:sz w:val="24"/>
+          <w:lang w:val="en-US"/>
+        </w:rPr>
+        <w:t xml:space="preserve"> and communities surrounding it.</w:t>
+      </w:r>
+      <w:r>
+        <w:rPr>
+          <w:sz w:val="24"/>
+          <w:lang w:val="en-US"/>
+        </w:rPr>
+        <w:t xml:space="preserve"> </w:t>
+      </w:r>
+      <w:r>
+        <w:rPr>
+          <w:sz w:val="24"/>
+          <w:lang w:val="en-US"/>
+        </w:rPr>
+        <w:t>Having studied relevant courses at school and college I am now looking to take this to the next level and study th</w:t>
+      </w:r>
+      <w:r>
+        <w:rPr>
+          <w:sz w:val="24"/>
+          <w:lang w:val="en-US"/>
+        </w:rPr>
+        <w:t xml:space="preserve">e subject further at university. </w:t>
       </w:r>
     </w:p>
     <w:p>
       <w:pPr>
         <w:pStyle w:val="Default"/>
+        <w:rPr>
+          <w:sz w:val="24"/>
+        </w:rPr>
       </w:pPr>
     </w:p>
     <w:p>
       <w:pPr>
         <w:pStyle w:val="Default"/>
+        <w:rPr>
+          <w:sz w:val="24"/>
+        </w:rPr>
       </w:pPr>
       <w:r>
         <w:rPr>
-          <w:rtl w:val="0"/>
-          <w:lang w:val="en-US"/>
-        </w:rPr>
-        <w:t xml:space="preserve">My interest in technology and innovation led me to study Computer Science and IT in high school.   I also ran the First Lego League club leading a team of students in building a computer controlled robot to compete in a world-wide schools competition.  In addition to technical skills and teamwork, this developed skills in leadership, communication, time management and strategy.   </w:t>
+          <w:sz w:val="24"/>
+          <w:lang w:val="en-US"/>
+        </w:rPr>
+        <w:t>My interest in technology and innovation led me to study Computer Science and IT in high school.</w:t>
+      </w:r>
+      <w:r>
+        <w:rPr>
+          <w:sz w:val="24"/>
+          <w:lang w:val="en-US"/>
+        </w:rPr>
+        <w:t xml:space="preserve"> </w:t>
+      </w:r>
+      <w:r>
+        <w:rPr>
+          <w:sz w:val="24"/>
+          <w:lang w:val="en-US"/>
+        </w:rPr>
+        <w:t>I also ran the ‘F</w:t>
+      </w:r>
+      <w:r>
+        <w:rPr>
+          <w:sz w:val="24"/>
+          <w:lang w:val="en-US"/>
+        </w:rPr>
+        <w:t>irst Lego League</w:t>
+      </w:r>
+      <w:r>
+        <w:rPr>
+          <w:sz w:val="24"/>
+          <w:lang w:val="en-US"/>
+        </w:rPr>
+        <w:t>’</w:t>
+      </w:r>
+      <w:r>
+        <w:rPr>
+          <w:sz w:val="24"/>
+          <w:lang w:val="en-US"/>
+        </w:rPr>
+        <w:t xml:space="preserve"> club</w:t>
+      </w:r>
+      <w:r>
+        <w:rPr>
+          <w:sz w:val="24"/>
+          <w:lang w:val="en-US"/>
+        </w:rPr>
+        <w:t>,</w:t>
+      </w:r>
+      <w:r>
+        <w:rPr>
+          <w:sz w:val="24"/>
+          <w:lang w:val="en-US"/>
+        </w:rPr>
+        <w:t xml:space="preserve"> leading a team of students in building a computer controlled robot to compete in a w</w:t>
+      </w:r>
+      <w:r>
+        <w:rPr>
+          <w:sz w:val="24"/>
+          <w:lang w:val="en-US"/>
+        </w:rPr>
+        <w:t xml:space="preserve">orld-wide </w:t>
+      </w:r>
+      <w:r>
+        <w:rPr>
+          <w:sz w:val="24"/>
+          <w:lang w:val="en-US"/>
+        </w:rPr>
+        <w:t>school’s</w:t>
+      </w:r>
+      <w:r>
+        <w:rPr>
+          <w:sz w:val="24"/>
+          <w:lang w:val="en-US"/>
+        </w:rPr>
+        <w:t xml:space="preserve"> competition.</w:t>
+      </w:r>
+      <w:r>
+        <w:rPr>
+          <w:sz w:val="24"/>
+          <w:lang w:val="en-US"/>
+        </w:rPr>
+        <w:t xml:space="preserve"> </w:t>
+      </w:r>
+      <w:r>
+        <w:rPr>
+          <w:sz w:val="24"/>
+          <w:lang w:val="en-US"/>
+        </w:rPr>
+        <w:t xml:space="preserve">In addition to technical skills and teamwork, this </w:t>
+      </w:r>
+      <w:r>
+        <w:rPr>
+          <w:sz w:val="24"/>
+          <w:lang w:val="en-US"/>
+        </w:rPr>
+        <w:t xml:space="preserve">helped to </w:t>
+      </w:r>
+      <w:r>
+        <w:rPr>
+          <w:sz w:val="24"/>
+          <w:lang w:val="en-US"/>
+        </w:rPr>
+        <w:t>developed skills in leadership, communication, time management and strategy.</w:t>
+      </w:r>
+      <w:r>
+        <w:rPr>
+          <w:sz w:val="24"/>
+          <w:lang w:val="en-US"/>
+        </w:rPr>
+        <w:t xml:space="preserve"> </w:t>
       </w:r>
     </w:p>
     <w:p>
       <w:pPr>
         <w:pStyle w:val="Default"/>
+        <w:rPr>
+          <w:sz w:val="24"/>
+        </w:rPr>
       </w:pPr>
     </w:p>
     <w:p>
       <w:pPr>
         <w:pStyle w:val="Default"/>
+        <w:rPr>
+          <w:sz w:val="24"/>
+        </w:rPr>
       </w:pPr>
       <w:r>
         <w:rPr>
-          <w:rtl w:val="0"/>
-          <w:lang w:val="en-US"/>
-        </w:rPr>
-        <w:t xml:space="preserve">I went on to study Next </w:t>
-      </w:r>
-      <w:r>
-        <w:rPr>
-          <w:rtl w:val="0"/>
+          <w:sz w:val="24"/>
+          <w:lang w:val="en-US"/>
+        </w:rPr>
+        <w:t>I went on to study Next</w:t>
+      </w:r>
+      <w:r>
+        <w:rPr>
+          <w:sz w:val="24"/>
           <w:lang w:val="de-DE"/>
         </w:rPr>
         <w:t>Gen</w:t>
       </w:r>
       <w:r>
         <w:rPr>
-          <w:rtl w:val="0"/>
-          <w:lang w:val="en-US"/>
-        </w:rPr>
-        <w:t xml:space="preserve">: Games, Animation and VFX at college.  I have learnt the fundamentals of game design, 3D modelling and </w:t>
-      </w:r>
-      <w:r>
-        <w:rPr>
-          <w:rtl w:val="0"/>
+          <w:sz w:val="24"/>
+          <w:lang w:val="en-US"/>
+        </w:rPr>
+        <w:t>: Games, Animation and VFX at college.</w:t>
+      </w:r>
+      <w:r>
+        <w:rPr>
+          <w:sz w:val="24"/>
+          <w:lang w:val="en-US"/>
+        </w:rPr>
+        <w:t xml:space="preserve"> </w:t>
+      </w:r>
+      <w:r>
+        <w:rPr>
+          <w:sz w:val="24"/>
+          <w:lang w:val="en-US"/>
+        </w:rPr>
+        <w:t>I have learnt the fundame</w:t>
+      </w:r>
+      <w:r>
+        <w:rPr>
+          <w:sz w:val="24"/>
+          <w:lang w:val="en-US"/>
+        </w:rPr>
+        <w:t xml:space="preserve">ntals of game design, 3D modelling and </w:t>
+      </w:r>
+      <w:r>
+        <w:rPr>
+          <w:sz w:val="24"/>
           <w:lang w:val="fr-FR"/>
         </w:rPr>
         <w:t>animation</w:t>
       </w:r>
       <w:r>
         <w:rPr>
-          <w:rtl w:val="0"/>
-          <w:lang w:val="en-US"/>
-        </w:rPr>
-        <w:t>.  This included basic programming using to the Unity and Unreal game engines along with industry standard 3d modelling software such as Maya.</w:t>
+          <w:sz w:val="24"/>
+          <w:lang w:val="en-US"/>
+        </w:rPr>
+        <w:t>.</w:t>
+      </w:r>
+      <w:r>
+        <w:rPr>
+          <w:sz w:val="24"/>
+          <w:lang w:val="en-US"/>
+        </w:rPr>
+        <w:t xml:space="preserve"> </w:t>
+      </w:r>
+      <w:r>
+        <w:rPr>
+          <w:sz w:val="24"/>
+          <w:lang w:val="en-US"/>
+        </w:rPr>
+        <w:t>This included basic programming using to the Unity and Unreal game engines</w:t>
+      </w:r>
+      <w:r>
+        <w:rPr>
+          <w:sz w:val="24"/>
+          <w:lang w:val="en-US"/>
+        </w:rPr>
+        <w:t xml:space="preserve"> along with industry standard 3D</w:t>
+      </w:r>
+      <w:r>
+        <w:rPr>
+          <w:sz w:val="24"/>
+          <w:lang w:val="en-US"/>
+        </w:rPr>
+        <w:t xml:space="preserve"> modelling software such as Maya.</w:t>
       </w:r>
     </w:p>
     <w:p>
       <w:pPr>
         <w:pStyle w:val="Default"/>
+        <w:rPr>
+          <w:sz w:val="24"/>
+        </w:rPr>
       </w:pPr>
     </w:p>
     <w:p>
       <w:pPr>
         <w:pStyle w:val="Default"/>
+        <w:rPr>
+          <w:sz w:val="24"/>
+        </w:rPr>
       </w:pPr>
       <w:r>
         <w:rPr>
-          <w:rtl w:val="0"/>
-          <w:lang w:val="en-US"/>
-        </w:rPr>
-        <w:t xml:space="preserve">I enjoy working as part of a team, sharing my knowledge and learning from others.  I have worked on a number of team projects which utilised the strengths of the </w:t>
-      </w:r>
-      <w:r>
-        <w:rPr>
-          <w:rtl w:val="0"/>
+          <w:sz w:val="24"/>
+          <w:lang w:val="en-US"/>
+        </w:rPr>
+        <w:t>I enjoy working as part of a team, sharing my knowledge and lear</w:t>
+      </w:r>
+      <w:r>
+        <w:rPr>
+          <w:sz w:val="24"/>
+          <w:lang w:val="en-US"/>
+        </w:rPr>
+        <w:t>ning from others.</w:t>
+      </w:r>
+      <w:r>
+        <w:rPr>
+          <w:sz w:val="24"/>
+          <w:lang w:val="en-US"/>
+        </w:rPr>
+        <w:t xml:space="preserve"> </w:t>
+      </w:r>
+      <w:r>
+        <w:rPr>
+          <w:sz w:val="24"/>
+          <w:lang w:val="en-US"/>
+        </w:rPr>
+        <w:t>I have work</w:t>
+      </w:r>
+      <w:r>
+        <w:rPr>
+          <w:sz w:val="24"/>
+          <w:lang w:val="en-US"/>
+        </w:rPr>
+        <w:t xml:space="preserve">ed on a number of team projects, </w:t>
+      </w:r>
+      <w:r>
+        <w:rPr>
+          <w:sz w:val="24"/>
+          <w:lang w:val="en-US"/>
+        </w:rPr>
+        <w:t xml:space="preserve">which </w:t>
+      </w:r>
+      <w:r>
+        <w:rPr>
+          <w:sz w:val="24"/>
+          <w:lang w:val="en-US"/>
+        </w:rPr>
+        <w:t>utiliz</w:t>
+      </w:r>
+      <w:r>
+        <w:rPr>
+          <w:sz w:val="24"/>
+          <w:lang w:val="en-US"/>
+        </w:rPr>
+        <w:t>ed</w:t>
+      </w:r>
+      <w:r>
+        <w:rPr>
+          <w:sz w:val="24"/>
+          <w:lang w:val="en-US"/>
+        </w:rPr>
+        <w:t xml:space="preserve"> the strengths of the </w:t>
+      </w:r>
+      <w:r>
+        <w:rPr>
+          <w:sz w:val="24"/>
           <w:lang w:val="it-IT"/>
         </w:rPr>
         <w:t>individual</w:t>
       </w:r>
       <w:r>
         <w:rPr>
-          <w:rtl w:val="0"/>
+          <w:sz w:val="24"/>
           <w:lang w:val="en-US"/>
         </w:rPr>
         <w:t xml:space="preserve"> members coming together to create a piece of work within the given deadline.</w:t>
@@ -232,135 +452,276 @@
     <w:p>
       <w:pPr>
         <w:pStyle w:val="Default"/>
+        <w:rPr>
+          <w:sz w:val="24"/>
+        </w:rPr>
       </w:pPr>
     </w:p>
     <w:p>
       <w:pPr>
         <w:pStyle w:val="Default"/>
+        <w:rPr>
+          <w:sz w:val="24"/>
+        </w:rPr>
       </w:pPr>
       <w:r>
         <w:rPr>
-          <w:rtl w:val="0"/>
-          <w:lang w:val="en-US"/>
-        </w:rPr>
-        <w:t xml:space="preserve">In 2019 I was involved in testing for a recently released game called Terminator Resistance. I identified and reported bugs and errors to the development team.  </w:t>
+          <w:sz w:val="24"/>
+          <w:lang w:val="en-US"/>
+        </w:rPr>
+        <w:t>In 2019 I was involved in testing for a recently released game called</w:t>
+      </w:r>
+      <w:r>
+        <w:rPr>
+          <w:sz w:val="24"/>
+          <w:lang w:val="en-US"/>
+        </w:rPr>
+        <w:t xml:space="preserve"> Terminator Resistance. I identified and reported bugs and errors to the development team.</w:t>
+      </w:r>
+      <w:r>
+        <w:rPr>
+          <w:sz w:val="24"/>
+          <w:lang w:val="en-US"/>
+        </w:rPr>
+        <w:t xml:space="preserve"> </w:t>
       </w:r>
     </w:p>
     <w:p>
       <w:pPr>
         <w:pStyle w:val="Default"/>
+        <w:rPr>
+          <w:sz w:val="24"/>
+        </w:rPr>
       </w:pPr>
     </w:p>
     <w:p>
       <w:pPr>
         <w:pStyle w:val="Default"/>
+        <w:rPr>
+          <w:sz w:val="24"/>
+        </w:rPr>
       </w:pPr>
       <w:r>
         <w:rPr>
-          <w:rtl w:val="0"/>
-          <w:lang w:val="en-US"/>
-        </w:rPr>
-        <w:t xml:space="preserve">I completed the 4 week NCS (National Citizenship Service) programme.  This involved </w:t>
-      </w:r>
-      <w:r>
-        <w:rPr>
-          <w:rtl w:val="0"/>
+          <w:sz w:val="24"/>
+          <w:lang w:val="en-US"/>
+        </w:rPr>
+        <w:t>I completed the 4 week NCS (National Citizenship Service) programme.</w:t>
+      </w:r>
+      <w:r>
+        <w:rPr>
+          <w:sz w:val="24"/>
+          <w:lang w:val="en-US"/>
+        </w:rPr>
+        <w:t xml:space="preserve"> </w:t>
+      </w:r>
+      <w:r>
+        <w:rPr>
+          <w:sz w:val="24"/>
+          <w:lang w:val="en-US"/>
+        </w:rPr>
+        <w:t xml:space="preserve">This involved </w:t>
+      </w:r>
+      <w:r>
+        <w:rPr>
+          <w:sz w:val="24"/>
           <w:lang w:val="it-IT"/>
         </w:rPr>
         <w:t>personal</w:t>
       </w:r>
       <w:r>
         <w:rPr>
-          <w:rtl w:val="0"/>
-          <w:lang w:val="en-US"/>
-        </w:rPr>
-        <w:t xml:space="preserve"> challenges and skills </w:t>
-      </w:r>
-      <w:r>
-        <w:rPr>
-          <w:rtl w:val="0"/>
-          <w:lang w:val="en-US"/>
-        </w:rPr>
-        <w:t>development</w:t>
-      </w:r>
-      <w:r>
-        <w:rPr>
-          <w:rtl w:val="0"/>
-          <w:lang w:val="en-US"/>
-        </w:rPr>
-        <w:t>.  The experience helped me develop skills in teamwork, planning, budgeting and networking, working with a community partner to deliver a social action project.</w:t>
+          <w:sz w:val="24"/>
+          <w:lang w:val="en-US"/>
+        </w:rPr>
+        <w:t xml:space="preserve"> challenges and skills development.</w:t>
+      </w:r>
+      <w:r>
+        <w:rPr>
+          <w:sz w:val="24"/>
+          <w:lang w:val="en-US"/>
+        </w:rPr>
+        <w:t xml:space="preserve"> </w:t>
+      </w:r>
+      <w:r>
+        <w:rPr>
+          <w:sz w:val="24"/>
+          <w:lang w:val="en-US"/>
+        </w:rPr>
+        <w:t>This</w:t>
+      </w:r>
+      <w:r>
+        <w:rPr>
+          <w:sz w:val="24"/>
+          <w:lang w:val="en-US"/>
+        </w:rPr>
+        <w:t xml:space="preserve"> experience helped me develop </w:t>
+      </w:r>
+      <w:r>
+        <w:rPr>
+          <w:sz w:val="24"/>
+          <w:lang w:val="en-US"/>
+        </w:rPr>
+        <w:t>skills in teamwork, planning, budgeting and networking, working with a community partner to deliver a social action project.</w:t>
       </w:r>
     </w:p>
     <w:p>
       <w:pPr>
         <w:pStyle w:val="Default"/>
+        <w:rPr>
+          <w:sz w:val="24"/>
+        </w:rPr>
       </w:pPr>
     </w:p>
     <w:p>
       <w:pPr>
         <w:pStyle w:val="Default"/>
+        <w:rPr>
+          <w:sz w:val="24"/>
+        </w:rPr>
       </w:pPr>
       <w:r>
         <w:rPr>
-          <w:rtl w:val="0"/>
-          <w:lang w:val="en-US"/>
-        </w:rPr>
-        <w:t>In order to develop these skills further and gain work experience, I volunteered in my local Cancer Research shop for a number of months.  I also worked in Dominos and Poundland during weekends and college holidays.  This gave me insight into how a business operates and transferable skills to carry forward into my future career.</w:t>
+          <w:sz w:val="24"/>
+          <w:lang w:val="en-US"/>
+        </w:rPr>
+        <w:t xml:space="preserve">In order to develop these skills further and gain work experience, I volunteered in my local Cancer Research shop for a number of </w:t>
+      </w:r>
+      <w:r>
+        <w:rPr>
+          <w:sz w:val="24"/>
+          <w:lang w:val="en-US"/>
+        </w:rPr>
+        <w:t>months.</w:t>
+      </w:r>
+      <w:r>
+        <w:rPr>
+          <w:sz w:val="24"/>
+          <w:lang w:val="en-US"/>
+        </w:rPr>
+        <w:t xml:space="preserve"> </w:t>
+      </w:r>
+      <w:r>
+        <w:rPr>
+          <w:sz w:val="24"/>
+          <w:lang w:val="en-US"/>
+        </w:rPr>
+        <w:t>I also worked in Dominos and Poundland during weekends and college holidays.</w:t>
+      </w:r>
+      <w:r>
+        <w:rPr>
+          <w:sz w:val="24"/>
+          <w:lang w:val="en-US"/>
+        </w:rPr>
+        <w:t xml:space="preserve"> </w:t>
+      </w:r>
+      <w:r>
+        <w:rPr>
+          <w:sz w:val="24"/>
+          <w:lang w:val="en-US"/>
+        </w:rPr>
+        <w:t>This gave me insight into how a business operates and transferable skills to carry forward into my future career.</w:t>
       </w:r>
     </w:p>
     <w:p>
       <w:pPr>
         <w:pStyle w:val="Default"/>
+        <w:rPr>
+          <w:sz w:val="24"/>
+        </w:rPr>
       </w:pPr>
     </w:p>
     <w:p>
       <w:pPr>
         <w:pStyle w:val="Default"/>
+        <w:rPr>
+          <w:sz w:val="24"/>
+        </w:rPr>
       </w:pPr>
       <w:r>
         <w:rPr>
-          <w:rtl w:val="0"/>
-          <w:lang w:val="en-US"/>
-        </w:rPr>
-        <w:t>In 2018, having been nominated by my school, I received an award from Surrey County Council for outstanding achievement for students with SEN - I have dyslexia.</w:t>
+          <w:sz w:val="24"/>
+          <w:lang w:val="en-US"/>
+        </w:rPr>
+        <w:t>In 2018, having been nominated by my school, I receive</w:t>
+      </w:r>
+      <w:r>
+        <w:rPr>
+          <w:sz w:val="24"/>
+          <w:lang w:val="en-US"/>
+        </w:rPr>
+        <w:t>d an award from Surrey County Council for outstanding achievement for students with SEN - I have dyslexia.</w:t>
       </w:r>
     </w:p>
     <w:p>
       <w:pPr>
         <w:pStyle w:val="Default"/>
+        <w:rPr>
+          <w:sz w:val="24"/>
+        </w:rPr>
       </w:pPr>
     </w:p>
     <w:p>
       <w:pPr>
         <w:pStyle w:val="Default"/>
         <w:rPr>
-          <w:rFonts w:ascii="Arial" w:cs="Arial" w:hAnsi="Arial" w:eastAsia="Arial"/>
+          <w:rFonts w:ascii="Arial" w:eastAsia="Arial" w:hAnsi="Arial" w:cs="Arial"/>
+          <w:sz w:val="24"/>
           <w:u w:color="000000"/>
           <w:lang w:val="en-US"/>
         </w:rPr>
       </w:pPr>
       <w:r>
         <w:rPr>
-          <w:rtl w:val="0"/>
-          <w:lang w:val="en-US"/>
-        </w:rPr>
-        <w:t>In my spare time I enjoy taking part in both E-sports and outdoor activities and challenges.  I have been involved in scouting since the age of 6 and am currently an active member of my local Explorers group.</w:t>
+          <w:sz w:val="24"/>
+          <w:lang w:val="en-US"/>
+        </w:rPr>
+        <w:t xml:space="preserve">In my spare time, </w:t>
+      </w:r>
+      <w:r>
+        <w:rPr>
+          <w:sz w:val="24"/>
+          <w:lang w:val="en-US"/>
+        </w:rPr>
+        <w:t>I enjoy taking part in both E-sports and outdoor activities and challenges.</w:t>
+      </w:r>
+      <w:r>
+        <w:rPr>
+          <w:sz w:val="24"/>
+          <w:lang w:val="en-US"/>
+        </w:rPr>
+        <w:t xml:space="preserve"> </w:t>
+      </w:r>
+      <w:r>
+        <w:rPr>
+          <w:sz w:val="24"/>
+          <w:lang w:val="en-US"/>
+        </w:rPr>
+        <w:t>I have been involved in scouting since the age of 6 an</w:t>
+      </w:r>
+      <w:r>
+        <w:rPr>
+          <w:sz w:val="24"/>
+          <w:lang w:val="en-US"/>
+        </w:rPr>
+        <w:t>d am currently an active member of my local Explorers group.</w:t>
       </w:r>
       <w:r>
         <w:rPr>
           <w:rFonts w:ascii="Arial" w:hAnsi="Arial"/>
+          <w:sz w:val="24"/>
           <w:u w:color="000000"/>
-          <w:rtl w:val="0"/>
-          <w:lang w:val="en-US"/>
-        </w:rPr>
-        <w:t xml:space="preserve">  </w:t>
+          <w:lang w:val="en-US"/>
+        </w:rPr>
+        <w:t xml:space="preserve"> </w:t>
       </w:r>
     </w:p>
     <w:p>
       <w:pPr>
         <w:pStyle w:val="Default"/>
         <w:rPr>
-          <w:rFonts w:ascii="Arial" w:cs="Arial" w:hAnsi="Arial" w:eastAsia="Arial"/>
+          <w:rFonts w:ascii="Arial" w:eastAsia="Arial" w:hAnsi="Arial" w:cs="Arial"/>
+          <w:sz w:val="24"/>
           <w:u w:color="000000"/>
           <w:lang w:val="en-US"/>
         </w:rPr>
@@ -370,54 +731,39 @@
       <w:pPr>
         <w:pStyle w:val="Default"/>
         <w:rPr>
-          <w:rFonts w:ascii="Arial" w:cs="Arial" w:hAnsi="Arial" w:eastAsia="Arial"/>
+          <w:rFonts w:ascii="Arial" w:eastAsia="Arial" w:hAnsi="Arial" w:cs="Arial"/>
+          <w:sz w:val="24"/>
           <w:u w:color="000000"/>
         </w:rPr>
       </w:pPr>
       <w:r>
         <w:rPr>
           <w:rFonts w:ascii="Arial" w:hAnsi="Arial"/>
+          <w:sz w:val="24"/>
           <w:u w:color="000000"/>
-          <w:rtl w:val="0"/>
-          <w:lang w:val="en-US"/>
-        </w:rPr>
-        <w:t xml:space="preserve">I feel the above skills and </w:t>
-      </w:r>
+          <w:lang w:val="en-US"/>
+        </w:rPr>
+        <w:t>I feel the above sk</w:t>
+      </w:r>
+      <w:bookmarkStart w:id="0" w:name="_GoBack"/>
+      <w:bookmarkEnd w:id="0"/>
       <w:r>
         <w:rPr>
           <w:rFonts w:ascii="Arial" w:hAnsi="Arial"/>
+          <w:sz w:val="24"/>
           <w:u w:color="000000"/>
-          <w:rtl w:val="0"/>
-          <w:lang w:val="en-US"/>
-        </w:rPr>
-        <w:t>experience</w:t>
+          <w:lang w:val="en-US"/>
+        </w:rPr>
+        <w:t>ills and experience would enable me to further my education in the field of games design and ultimately develop a career in an industry that has captivated me for many years</w:t>
       </w:r>
       <w:r>
         <w:rPr>
           <w:rFonts w:ascii="Arial" w:hAnsi="Arial"/>
+          <w:sz w:val="24"/>
           <w:u w:color="000000"/>
-          <w:rtl w:val="0"/>
-          <w:lang w:val="en-US"/>
-        </w:rPr>
-        <w:t xml:space="preserve"> would enable me to further my education in the field of games design and ultimately develop a </w:t>
-      </w:r>
-      <w:r>
-        <w:rPr>
-          <w:rFonts w:ascii="Arial" w:hAnsi="Arial"/>
-          <w:u w:color="000000"/>
-          <w:rtl w:val="0"/>
-          <w:lang w:val="en-US"/>
-        </w:rPr>
-        <w:t>career</w:t>
-      </w:r>
-      <w:r>
-        <w:rPr>
-          <w:rFonts w:ascii="Arial" w:hAnsi="Arial"/>
-          <w:u w:color="000000"/>
-          <w:rtl w:val="0"/>
-          <w:lang w:val="en-US"/>
-        </w:rPr>
-        <w:t xml:space="preserve"> in an industry that has captivated me for many years.</w:t>
+          <w:lang w:val="en-US"/>
+        </w:rPr>
+        <w:t>.</w:t>
       </w:r>
     </w:p>
     <w:p>
@@ -439,13 +785,14 @@
         </w:tabs>
         <w:spacing w:line="276" w:lineRule="auto"/>
         <w:rPr>
-          <w:rFonts w:ascii="Arial" w:cs="Arial" w:hAnsi="Arial" w:eastAsia="Arial"/>
-          <w:sz w:val="22"/>
+          <w:rFonts w:ascii="Arial" w:eastAsia="Arial" w:hAnsi="Arial" w:cs="Arial"/>
+          <w:sz w:val="20"/>
           <w:szCs w:val="22"/>
           <w:u w:color="000000"/>
           <w:lang w:val="nl-NL"/>
-          <w14:textOutline w14:w="12700" w14:cap="flat">
+          <w14:textOutline w14:w="12700" w14:cap="flat" w14:cmpd="sng" w14:algn="ctr">
             <w14:noFill/>
+            <w14:prstDash w14:val="solid"/>
             <w14:miter w14:lim="400000"/>
           </w14:textOutline>
         </w:rPr>
@@ -470,90 +817,80 @@
         </w:tabs>
         <w:spacing w:line="276" w:lineRule="auto"/>
       </w:pPr>
-      <w:r>
-        <w:rPr>
-          <w:rFonts w:ascii="Arial" w:cs="Arial" w:hAnsi="Arial" w:eastAsia="Arial"/>
-          <w:sz w:val="22"/>
-          <w:szCs w:val="22"/>
-          <w:u w:color="000000"/>
-          <w:lang w:val="en-US"/>
-          <w14:textOutline w14:w="12700" w14:cap="flat">
-            <w14:noFill/>
-            <w14:miter w14:lim="400000"/>
-          </w14:textOutline>
-        </w:rPr>
-      </w:r>
     </w:p>
     <w:sectPr>
-      <w:headerReference w:type="default" r:id="rId4"/>
-      <w:footerReference w:type="default" r:id="rId5"/>
-      <w:pgSz w:w="11906" w:h="16838" w:orient="portrait"/>
-      <w:pgMar w:top="1134" w:right="1134" w:bottom="1134" w:left="1134" w:header="709" w:footer="850"/>
-      <w:bidi w:val="0"/>
+      <w:headerReference w:type="default" r:id="rId7"/>
+      <w:footerReference w:type="default" r:id="rId8"/>
+      <w:pgSz w:w="11906" w:h="16838"/>
+      <w:pgMar w:top="1134" w:right="1134" w:bottom="1134" w:left="1134" w:header="709" w:footer="850" w:gutter="0"/>
+      <w:cols w:space="720"/>
     </w:sectPr>
   </w:body>
 </w:document>
 </file>
 
+<file path=word/endnotes.xml><?xml version="1.0" encoding="utf-8"?>
+<w:endnotes xmlns:wpc="http://schemas.microsoft.com/office/word/2010/wordprocessingCanvas" xmlns:cx="http://schemas.microsoft.com/office/drawing/2014/chartex" xmlns:mc="http://schemas.openxmlformats.org/markup-compatibility/2006" xmlns:o="urn:schemas-microsoft-com:office:office" xmlns:r="http://schemas.openxmlformats.org/officeDocument/2006/relationships" xmlns:m="http://schemas.openxmlformats.org/officeDocument/2006/math" xmlns:v="urn:schemas-microsoft-com:vml" xmlns:wp14="http://schemas.microsoft.com/office/word/2010/wordprocessingDrawing" xmlns:wp="http://schemas.openxmlformats.org/drawingml/2006/wordprocessingDrawing" xmlns:w10="urn:schemas-microsoft-com:office:word" xmlns:w="http://schemas.openxmlformats.org/wordprocessingml/2006/main" xmlns:w14="http://schemas.microsoft.com/office/word/2010/wordml" xmlns:w15="http://schemas.microsoft.com/office/word/2012/wordml" xmlns:w16se="http://schemas.microsoft.com/office/word/2015/wordml/symex" xmlns:wpg="http://schemas.microsoft.com/office/word/2010/wordprocessingGroup" xmlns:wpi="http://schemas.microsoft.com/office/word/2010/wordprocessingInk" xmlns:wne="http://schemas.microsoft.com/office/word/2006/wordml" xmlns:wps="http://schemas.microsoft.com/office/word/2010/wordprocessingShape" mc:Ignorable="w14 w15 w16se wp14">
+  <w:endnote w:type="separator" w:id="-1">
+    <w:p>
+      <w:r>
+        <w:separator/>
+      </w:r>
+    </w:p>
+  </w:endnote>
+  <w:endnote w:type="continuationSeparator" w:id="0">
+    <w:p>
+      <w:r>
+        <w:continuationSeparator/>
+      </w:r>
+    </w:p>
+  </w:endnote>
+</w:endnotes>
+</file>
+
 <file path=word/footer1.xml><?xml version="1.0" encoding="utf-8"?>
-<w:ftr xmlns:r="http://schemas.openxmlformats.org/officeDocument/2006/relationships" xmlns:wp="http://schemas.openxmlformats.org/drawingml/2006/wordprocessingDrawing" xmlns:w="http://schemas.openxmlformats.org/wordprocessingml/2006/main" xmlns:w10="urn:schemas-microsoft-com:office:word" xmlns:w14="http://schemas.microsoft.com/office/word/2010/wordml" xmlns:wps="http://schemas.microsoft.com/office/word/2010/wordprocessingShape" xmlns:wpg="http://schemas.microsoft.com/office/word/2010/wordprocessingGroup" xmlns:mc="http://schemas.openxmlformats.org/markup-compatibility/2006" xmlns:v="urn:schemas-microsoft-com:vml" xmlns:o="urn:schemas-microsoft-com:office:office" xmlns:m="http://schemas.openxmlformats.org/officeDocument/2006/math" mc:Ignorable="w14">
-  <w:p>
-    <w:r/>
-  </w:p>
+<w:ftr xmlns:wpc="http://schemas.microsoft.com/office/word/2010/wordprocessingCanvas" xmlns:cx="http://schemas.microsoft.com/office/drawing/2014/chartex" xmlns:mc="http://schemas.openxmlformats.org/markup-compatibility/2006" xmlns:o="urn:schemas-microsoft-com:office:office" xmlns:r="http://schemas.openxmlformats.org/officeDocument/2006/relationships" xmlns:m="http://schemas.openxmlformats.org/officeDocument/2006/math" xmlns:v="urn:schemas-microsoft-com:vml" xmlns:wp14="http://schemas.microsoft.com/office/word/2010/wordprocessingDrawing" xmlns:wp="http://schemas.openxmlformats.org/drawingml/2006/wordprocessingDrawing" xmlns:w10="urn:schemas-microsoft-com:office:word" xmlns:w="http://schemas.openxmlformats.org/wordprocessingml/2006/main" xmlns:w14="http://schemas.microsoft.com/office/word/2010/wordml" xmlns:w15="http://schemas.microsoft.com/office/word/2012/wordml" xmlns:w16se="http://schemas.microsoft.com/office/word/2015/wordml/symex" xmlns:wpg="http://schemas.microsoft.com/office/word/2010/wordprocessingGroup" xmlns:wpi="http://schemas.microsoft.com/office/word/2010/wordprocessingInk" xmlns:wne="http://schemas.microsoft.com/office/word/2006/wordml" xmlns:wps="http://schemas.microsoft.com/office/word/2010/wordprocessingShape" mc:Ignorable="w14 w15 w16se wp14">
+  <w:p/>
 </w:ftr>
 </file>
 
+<file path=word/footnotes.xml><?xml version="1.0" encoding="utf-8"?>
+<w:footnotes xmlns:wpc="http://schemas.microsoft.com/office/word/2010/wordprocessingCanvas" xmlns:cx="http://schemas.microsoft.com/office/drawing/2014/chartex" xmlns:mc="http://schemas.openxmlformats.org/markup-compatibility/2006" xmlns:o="urn:schemas-microsoft-com:office:office" xmlns:r="http://schemas.openxmlformats.org/officeDocument/2006/relationships" xmlns:m="http://schemas.openxmlformats.org/officeDocument/2006/math" xmlns:v="urn:schemas-microsoft-com:vml" xmlns:wp14="http://schemas.microsoft.com/office/word/2010/wordprocessingDrawing" xmlns:wp="http://schemas.openxmlformats.org/drawingml/2006/wordprocessingDrawing" xmlns:w10="urn:schemas-microsoft-com:office:word" xmlns:w="http://schemas.openxmlformats.org/wordprocessingml/2006/main" xmlns:w14="http://schemas.microsoft.com/office/word/2010/wordml" xmlns:w15="http://schemas.microsoft.com/office/word/2012/wordml" xmlns:w16se="http://schemas.microsoft.com/office/word/2015/wordml/symex" xmlns:wpg="http://schemas.microsoft.com/office/word/2010/wordprocessingGroup" xmlns:wpi="http://schemas.microsoft.com/office/word/2010/wordprocessingInk" xmlns:wne="http://schemas.microsoft.com/office/word/2006/wordml" xmlns:wps="http://schemas.microsoft.com/office/word/2010/wordprocessingShape" mc:Ignorable="w14 w15 w16se wp14">
+  <w:footnote w:type="separator" w:id="-1">
+    <w:p>
+      <w:r>
+        <w:separator/>
+      </w:r>
+    </w:p>
+  </w:footnote>
+  <w:footnote w:type="continuationSeparator" w:id="0">
+    <w:p>
+      <w:r>
+        <w:continuationSeparator/>
+      </w:r>
+    </w:p>
+  </w:footnote>
+</w:footnotes>
+</file>
+
 <file path=word/header1.xml><?xml version="1.0" encoding="utf-8"?>
-<w:hdr xmlns:r="http://schemas.openxmlformats.org/officeDocument/2006/relationships" xmlns:wp="http://schemas.openxmlformats.org/drawingml/2006/wordprocessingDrawing" xmlns:w="http://schemas.openxmlformats.org/wordprocessingml/2006/main" xmlns:w10="urn:schemas-microsoft-com:office:word" xmlns:w14="http://schemas.microsoft.com/office/word/2010/wordml" xmlns:wps="http://schemas.microsoft.com/office/word/2010/wordprocessingShape" xmlns:wpg="http://schemas.microsoft.com/office/word/2010/wordprocessingGroup" xmlns:mc="http://schemas.openxmlformats.org/markup-compatibility/2006" xmlns:v="urn:schemas-microsoft-com:vml" xmlns:o="urn:schemas-microsoft-com:office:office" xmlns:m="http://schemas.openxmlformats.org/officeDocument/2006/math" mc:Ignorable="w14">
-  <w:p>
-    <w:r/>
-  </w:p>
+<w:hdr xmlns:wpc="http://schemas.microsoft.com/office/word/2010/wordprocessingCanvas" xmlns:cx="http://schemas.microsoft.com/office/drawing/2014/chartex" xmlns:mc="http://schemas.openxmlformats.org/markup-compatibility/2006" xmlns:o="urn:schemas-microsoft-com:office:office" xmlns:r="http://schemas.openxmlformats.org/officeDocument/2006/relationships" xmlns:m="http://schemas.openxmlformats.org/officeDocument/2006/math" xmlns:v="urn:schemas-microsoft-com:vml" xmlns:wp14="http://schemas.microsoft.com/office/word/2010/wordprocessingDrawing" xmlns:wp="http://schemas.openxmlformats.org/drawingml/2006/wordprocessingDrawing" xmlns:w10="urn:schemas-microsoft-com:office:word" xmlns:w="http://schemas.openxmlformats.org/wordprocessingml/2006/main" xmlns:w14="http://schemas.microsoft.com/office/word/2010/wordml" xmlns:w15="http://schemas.microsoft.com/office/word/2012/wordml" xmlns:w16se="http://schemas.microsoft.com/office/word/2015/wordml/symex" xmlns:wpg="http://schemas.microsoft.com/office/word/2010/wordprocessingGroup" xmlns:wpi="http://schemas.microsoft.com/office/word/2010/wordprocessingInk" xmlns:wne="http://schemas.microsoft.com/office/word/2006/wordml" xmlns:wps="http://schemas.microsoft.com/office/word/2010/wordprocessingShape" mc:Ignorable="w14 w15 w16se wp14">
+  <w:p/>
 </w:hdr>
 </file>
 
 <file path=word/styles.xml><?xml version="1.0" encoding="utf-8"?>
-<w:styles xmlns:w="http://schemas.openxmlformats.org/wordprocessingml/2006/main" xmlns:mc="http://schemas.openxmlformats.org/markup-compatibility/2006" xmlns:w14="http://schemas.microsoft.com/office/word/2010/wordml" mc:Ignorable="w14">
+<w:styles xmlns:mc="http://schemas.openxmlformats.org/markup-compatibility/2006" xmlns:r="http://schemas.openxmlformats.org/officeDocument/2006/relationships" xmlns:w="http://schemas.openxmlformats.org/wordprocessingml/2006/main" xmlns:w14="http://schemas.microsoft.com/office/word/2010/wordml" xmlns:w15="http://schemas.microsoft.com/office/word/2012/wordml" xmlns:w16se="http://schemas.microsoft.com/office/word/2015/wordml/symex" mc:Ignorable="w14 w15 w16se">
   <w:docDefaults>
     <w:rPrDefault>
       <w:rPr>
-        <w:rFonts w:ascii="Times New Roman" w:cs="Times New Roman" w:hAnsi="Times New Roman" w:eastAsia="Arial Unicode MS"/>
-        <w:b w:val="0"/>
-        <w:bCs w:val="0"/>
-        <w:i w:val="0"/>
-        <w:iCs w:val="0"/>
-        <w:caps w:val="0"/>
-        <w:smallCaps w:val="0"/>
-        <w:strike w:val="0"/>
-        <w:dstrike w:val="0"/>
-        <w:outline w:val="0"/>
-        <w:emboss w:val="0"/>
-        <w:imprint w:val="0"/>
-        <w:vanish w:val="0"/>
-        <w:color w:val="auto"/>
-        <w:spacing w:val="0"/>
-        <w:w w:val="100"/>
-        <w:kern w:val="0"/>
-        <w:position w:val="0"/>
-        <w:sz w:val="20"/>
-        <w:szCs w:val="20"/>
-        <w:u w:val="none" w:color="auto"/>
+        <w:rFonts w:ascii="Times New Roman" w:eastAsia="Arial Unicode MS" w:hAnsi="Times New Roman" w:cs="Times New Roman"/>
         <w:bdr w:val="nil"/>
-        <w:vertAlign w:val="baseline"/>
-        <w:lang/>
+        <w:lang w:val="en-GB" w:eastAsia="en-GB" w:bidi="ar-SA"/>
       </w:rPr>
     </w:rPrDefault>
     <w:pPrDefault>
       <w:pPr>
-        <w:keepNext w:val="0"/>
-        <w:keepLines w:val="0"/>
-        <w:pageBreakBefore w:val="0"/>
-        <w:framePr w:anchorLock="0" w:w="0" w:h="0" w:vSpace="0" w:hSpace="0" w:xAlign="left" w:y="0" w:hRule="exact" w:vAnchor="margin"/>
-        <w:widowControl w:val="1"/>
-        <w:numPr>
-          <w:ilvl w:val="0"/>
-          <w:numId w:val="0"/>
-        </w:numPr>
-        <w:suppressLineNumbers w:val="0"/>
         <w:pBdr>
           <w:top w:val="nil"/>
           <w:left w:val="nil"/>
@@ -562,28 +899,416 @@
           <w:between w:val="nil"/>
           <w:bar w:val="nil"/>
         </w:pBdr>
-        <w:shd w:val="clear" w:color="auto" w:fill="auto"/>
-        <w:suppressAutoHyphens w:val="0"/>
-        <w:spacing w:before="0" w:beforeAutospacing="0" w:after="0" w:afterAutospacing="0" w:line="240" w:lineRule="auto"/>
-        <w:ind w:left="0" w:right="0" w:firstLine="0"/>
-        <w:jc w:val="left"/>
-        <w:outlineLvl w:val="9"/>
       </w:pPr>
     </w:pPrDefault>
   </w:docDefaults>
+  <w:latentStyles w:defLockedState="0" w:defUIPriority="99" w:defSemiHidden="0" w:defUnhideWhenUsed="0" w:defQFormat="0" w:count="371">
+    <w:lsdException w:name="Normal" w:uiPriority="0" w:qFormat="1"/>
+    <w:lsdException w:name="heading 1" w:uiPriority="9" w:qFormat="1"/>
+    <w:lsdException w:name="heading 2" w:semiHidden="1" w:uiPriority="9" w:unhideWhenUsed="1" w:qFormat="1"/>
+    <w:lsdException w:name="heading 3" w:semiHidden="1" w:uiPriority="9" w:unhideWhenUsed="1" w:qFormat="1"/>
+    <w:lsdException w:name="heading 4" w:semiHidden="1" w:uiPriority="9" w:unhideWhenUsed="1" w:qFormat="1"/>
+    <w:lsdException w:name="heading 5" w:semiHidden="1" w:uiPriority="9" w:unhideWhenUsed="1" w:qFormat="1"/>
+    <w:lsdException w:name="heading 6" w:semiHidden="1" w:uiPriority="9" w:unhideWhenUsed="1" w:qFormat="1"/>
+    <w:lsdException w:name="heading 7" w:semiHidden="1" w:uiPriority="9" w:unhideWhenUsed="1" w:qFormat="1"/>
+    <w:lsdException w:name="heading 8" w:semiHidden="1" w:uiPriority="9" w:unhideWhenUsed="1" w:qFormat="1"/>
+    <w:lsdException w:name="heading 9" w:semiHidden="1" w:uiPriority="9" w:unhideWhenUsed="1" w:qFormat="1"/>
+    <w:lsdException w:name="index 1" w:semiHidden="1" w:unhideWhenUsed="1"/>
+    <w:lsdException w:name="index 2" w:semiHidden="1" w:unhideWhenUsed="1"/>
+    <w:lsdException w:name="index 3" w:semiHidden="1" w:unhideWhenUsed="1"/>
+    <w:lsdException w:name="index 4" w:semiHidden="1" w:unhideWhenUsed="1"/>
+    <w:lsdException w:name="index 5" w:semiHidden="1" w:unhideWhenUsed="1"/>
+    <w:lsdException w:name="index 6" w:semiHidden="1" w:unhideWhenUsed="1"/>
+    <w:lsdException w:name="index 7" w:semiHidden="1" w:unhideWhenUsed="1"/>
+    <w:lsdException w:name="index 8" w:semiHidden="1" w:unhideWhenUsed="1"/>
+    <w:lsdException w:name="index 9" w:semiHidden="1" w:unhideWhenUsed="1"/>
+    <w:lsdException w:name="toc 1" w:semiHidden="1" w:uiPriority="39" w:unhideWhenUsed="1"/>
+    <w:lsdException w:name="toc 2" w:semiHidden="1" w:uiPriority="39" w:unhideWhenUsed="1"/>
+    <w:lsdException w:name="toc 3" w:semiHidden="1" w:uiPriority="39" w:unhideWhenUsed="1"/>
+    <w:lsdException w:name="toc 4" w:semiHidden="1" w:uiPriority="39" w:unhideWhenUsed="1"/>
+    <w:lsdException w:name="toc 5" w:semiHidden="1" w:uiPriority="39" w:unhideWhenUsed="1"/>
+    <w:lsdException w:name="toc 6" w:semiHidden="1" w:uiPriority="39" w:unhideWhenUsed="1"/>
+    <w:lsdException w:name="toc 7" w:semiHidden="1" w:uiPriority="39" w:unhideWhenUsed="1"/>
+    <w:lsdException w:name="toc 8" w:semiHidden="1" w:uiPriority="39" w:unhideWhenUsed="1"/>
+    <w:lsdException w:name="toc 9" w:semiHidden="1" w:uiPriority="39" w:unhideWhenUsed="1"/>
+    <w:lsdException w:name="Normal Indent" w:semiHidden="1" w:unhideWhenUsed="1"/>
+    <w:lsdException w:name="footnote text" w:semiHidden="1" w:unhideWhenUsed="1"/>
+    <w:lsdException w:name="annotation text" w:semiHidden="1" w:unhideWhenUsed="1"/>
+    <w:lsdException w:name="header" w:semiHidden="1" w:unhideWhenUsed="1"/>
+    <w:lsdException w:name="footer" w:semiHidden="1" w:unhideWhenUsed="1"/>
+    <w:lsdException w:name="index heading" w:semiHidden="1" w:unhideWhenUsed="1"/>
+    <w:lsdException w:name="caption" w:semiHidden="1" w:uiPriority="35" w:unhideWhenUsed="1" w:qFormat="1"/>
+    <w:lsdException w:name="table of figures" w:semiHidden="1" w:unhideWhenUsed="1"/>
+    <w:lsdException w:name="envelope address" w:semiHidden="1" w:unhideWhenUsed="1"/>
+    <w:lsdException w:name="envelope return" w:semiHidden="1" w:unhideWhenUsed="1"/>
+    <w:lsdException w:name="footnote reference" w:semiHidden="1" w:unhideWhenUsed="1"/>
+    <w:lsdException w:name="annotation reference" w:semiHidden="1" w:unhideWhenUsed="1"/>
+    <w:lsdException w:name="line number" w:semiHidden="1" w:unhideWhenUsed="1"/>
+    <w:lsdException w:name="page number" w:semiHidden="1" w:unhideWhenUsed="1"/>
+    <w:lsdException w:name="endnote reference" w:semiHidden="1" w:unhideWhenUsed="1"/>
+    <w:lsdException w:name="endnote text" w:semiHidden="1" w:unhideWhenUsed="1"/>
+    <w:lsdException w:name="table of authorities" w:semiHidden="1" w:unhideWhenUsed="1"/>
+    <w:lsdException w:name="macro" w:semiHidden="1" w:unhideWhenUsed="1"/>
+    <w:lsdException w:name="toa heading" w:semiHidden="1" w:unhideWhenUsed="1"/>
+    <w:lsdException w:name="List" w:semiHidden="1" w:unhideWhenUsed="1"/>
+    <w:lsdException w:name="List Bullet" w:semiHidden="1" w:unhideWhenUsed="1"/>
+    <w:lsdException w:name="List Number" w:semiHidden="1" w:unhideWhenUsed="1"/>
+    <w:lsdException w:name="List 2" w:semiHidden="1" w:unhideWhenUsed="1"/>
+    <w:lsdException w:name="List 3" w:semiHidden="1" w:unhideWhenUsed="1"/>
+    <w:lsdException w:name="List 4" w:semiHidden="1" w:unhideWhenUsed="1"/>
+    <w:lsdException w:name="List 5" w:semiHidden="1" w:unhideWhenUsed="1"/>
+    <w:lsdException w:name="List Bullet 2" w:semiHidden="1" w:unhideWhenUsed="1"/>
+    <w:lsdException w:name="List Bullet 3" w:semiHidden="1" w:unhideWhenUsed="1"/>
+    <w:lsdException w:name="List Bullet 4" w:semiHidden="1" w:unhideWhenUsed="1"/>
+    <w:lsdException w:name="List Bullet 5" w:semiHidden="1" w:unhideWhenUsed="1"/>
+    <w:lsdException w:name="List Number 2" w:semiHidden="1" w:unhideWhenUsed="1"/>
+    <w:lsdException w:name="List Number 3" w:semiHidden="1" w:unhideWhenUsed="1"/>
+    <w:lsdException w:name="List Number 4" w:semiHidden="1" w:unhideWhenUsed="1"/>
+    <w:lsdException w:name="List Number 5" w:semiHidden="1" w:unhideWhenUsed="1"/>
+    <w:lsdException w:name="Title" w:uiPriority="10" w:qFormat="1"/>
+    <w:lsdException w:name="Closing" w:semiHidden="1" w:unhideWhenUsed="1"/>
+    <w:lsdException w:name="Signature" w:semiHidden="1" w:unhideWhenUsed="1"/>
+    <w:lsdException w:name="Default Paragraph Font" w:semiHidden="1" w:uiPriority="1" w:unhideWhenUsed="1"/>
+    <w:lsdException w:name="Body Text" w:semiHidden="1" w:unhideWhenUsed="1"/>
+    <w:lsdException w:name="Body Text Indent" w:semiHidden="1" w:unhideWhenUsed="1"/>
+    <w:lsdException w:name="List Continue" w:semiHidden="1" w:unhideWhenUsed="1"/>
+    <w:lsdException w:name="List Continue 2" w:semiHidden="1" w:unhideWhenUsed="1"/>
+    <w:lsdException w:name="List Continue 3" w:semiHidden="1" w:unhideWhenUsed="1"/>
+    <w:lsdException w:name="List Continue 4" w:semiHidden="1" w:unhideWhenUsed="1"/>
+    <w:lsdException w:name="List Continue 5" w:semiHidden="1" w:unhideWhenUsed="1"/>
+    <w:lsdException w:name="Message Header" w:semiHidden="1" w:unhideWhenUsed="1"/>
+    <w:lsdException w:name="Subtitle" w:uiPriority="11" w:qFormat="1"/>
+    <w:lsdException w:name="Salutation" w:semiHidden="1" w:unhideWhenUsed="1"/>
+    <w:lsdException w:name="Date" w:semiHidden="1" w:unhideWhenUsed="1"/>
+    <w:lsdException w:name="Body Text First Indent" w:semiHidden="1" w:unhideWhenUsed="1"/>
+    <w:lsdException w:name="Body Text First Indent 2" w:semiHidden="1" w:unhideWhenUsed="1"/>
+    <w:lsdException w:name="Note Heading" w:semiHidden="1" w:unhideWhenUsed="1"/>
+    <w:lsdException w:name="Body Text 2" w:semiHidden="1" w:unhideWhenUsed="1"/>
+    <w:lsdException w:name="Body Text 3" w:semiHidden="1" w:unhideWhenUsed="1"/>
+    <w:lsdException w:name="Body Text Indent 2" w:semiHidden="1" w:unhideWhenUsed="1"/>
+    <w:lsdException w:name="Body Text Indent 3" w:semiHidden="1" w:unhideWhenUsed="1"/>
+    <w:lsdException w:name="Block Text" w:semiHidden="1" w:unhideWhenUsed="1"/>
+    <w:lsdException w:name="Hyperlink" w:semiHidden="1" w:unhideWhenUsed="1"/>
+    <w:lsdException w:name="FollowedHyperlink" w:semiHidden="1" w:unhideWhenUsed="1"/>
+    <w:lsdException w:name="Strong" w:uiPriority="22" w:qFormat="1"/>
+    <w:lsdException w:name="Emphasis" w:uiPriority="20" w:qFormat="1"/>
+    <w:lsdException w:name="Document Map" w:semiHidden="1" w:unhideWhenUsed="1"/>
+    <w:lsdException w:name="Plain Text" w:semiHidden="1" w:unhideWhenUsed="1"/>
+    <w:lsdException w:name="E-mail Signature" w:semiHidden="1" w:unhideWhenUsed="1"/>
+    <w:lsdException w:name="HTML Top of Form" w:semiHidden="1" w:unhideWhenUsed="1"/>
+    <w:lsdException w:name="HTML Bottom of Form" w:semiHidden="1" w:unhideWhenUsed="1"/>
+    <w:lsdException w:name="Normal (Web)" w:semiHidden="1" w:unhideWhenUsed="1"/>
+    <w:lsdException w:name="HTML Acronym" w:semiHidden="1" w:unhideWhenUsed="1"/>
+    <w:lsdException w:name="HTML Address" w:semiHidden="1" w:unhideWhenUsed="1"/>
+    <w:lsdException w:name="HTML Cite" w:semiHidden="1" w:unhideWhenUsed="1"/>
+    <w:lsdException w:name="HTML Code" w:semiHidden="1" w:unhideWhenUsed="1"/>
+    <w:lsdException w:name="HTML Definition" w:semiHidden="1" w:unhideWhenUsed="1"/>
+    <w:lsdException w:name="HTML Keyboard" w:semiHidden="1" w:unhideWhenUsed="1"/>
+    <w:lsdException w:name="HTML Preformatted" w:semiHidden="1" w:unhideWhenUsed="1"/>
+    <w:lsdException w:name="HTML Sample" w:semiHidden="1" w:unhideWhenUsed="1"/>
+    <w:lsdException w:name="HTML Typewriter" w:semiHidden="1" w:unhideWhenUsed="1"/>
+    <w:lsdException w:name="HTML Variable" w:semiHidden="1" w:unhideWhenUsed="1"/>
+    <w:lsdException w:name="Normal Table" w:semiHidden="1" w:unhideWhenUsed="1"/>
+    <w:lsdException w:name="annotation subject" w:semiHidden="1" w:unhideWhenUsed="1"/>
+    <w:lsdException w:name="No List" w:semiHidden="1" w:unhideWhenUsed="1"/>
+    <w:lsdException w:name="Outline List 1" w:semiHidden="1" w:unhideWhenUsed="1"/>
+    <w:lsdException w:name="Outline List 2" w:semiHidden="1" w:unhideWhenUsed="1"/>
+    <w:lsdException w:name="Outline List 3" w:semiHidden="1" w:unhideWhenUsed="1"/>
+    <w:lsdException w:name="Table Simple 1" w:semiHidden="1" w:unhideWhenUsed="1"/>
+    <w:lsdException w:name="Table Simple 2" w:semiHidden="1" w:unhideWhenUsed="1"/>
+    <w:lsdException w:name="Table Simple 3" w:semiHidden="1" w:unhideWhenUsed="1"/>
+    <w:lsdException w:name="Table Classic 1" w:semiHidden="1" w:unhideWhenUsed="1"/>
+    <w:lsdException w:name="Table Classic 2" w:semiHidden="1" w:unhideWhenUsed="1"/>
+    <w:lsdException w:name="Table Classic 3" w:semiHidden="1" w:unhideWhenUsed="1"/>
+    <w:lsdException w:name="Table Classic 4" w:semiHidden="1" w:unhideWhenUsed="1"/>
+    <w:lsdException w:name="Table Colorful 1" w:semiHidden="1" w:unhideWhenUsed="1"/>
+    <w:lsdException w:name="Table Colorful 2" w:semiHidden="1" w:unhideWhenUsed="1"/>
+    <w:lsdException w:name="Table Colorful 3" w:semiHidden="1" w:unhideWhenUsed="1"/>
+    <w:lsdException w:name="Table Columns 1" w:semiHidden="1" w:unhideWhenUsed="1"/>
+    <w:lsdException w:name="Table Columns 2" w:semiHidden="1" w:unhideWhenUsed="1"/>
+    <w:lsdException w:name="Table Columns 3" w:semiHidden="1" w:unhideWhenUsed="1"/>
+    <w:lsdException w:name="Table Columns 4" w:semiHidden="1" w:unhideWhenUsed="1"/>
+    <w:lsdException w:name="Table Columns 5" w:semiHidden="1" w:unhideWhenUsed="1"/>
+    <w:lsdException w:name="Table Grid 1" w:semiHidden="1" w:unhideWhenUsed="1"/>
+    <w:lsdException w:name="Table Grid 2" w:semiHidden="1" w:unhideWhenUsed="1"/>
+    <w:lsdException w:name="Table Grid 3" w:semiHidden="1" w:unhideWhenUsed="1"/>
+    <w:lsdException w:name="Table Grid 4" w:semiHidden="1" w:unhideWhenUsed="1"/>
+    <w:lsdException w:name="Table Grid 5" w:semiHidden="1" w:unhideWhenUsed="1"/>
+    <w:lsdException w:name="Table Grid 6" w:semiHidden="1" w:unhideWhenUsed="1"/>
+    <w:lsdException w:name="Table Grid 7" w:semiHidden="1" w:unhideWhenUsed="1"/>
+    <w:lsdException w:name="Table Grid 8" w:semiHidden="1" w:unhideWhenUsed="1"/>
+    <w:lsdException w:name="Table List 1" w:semiHidden="1" w:unhideWhenUsed="1"/>
+    <w:lsdException w:name="Table List 2" w:semiHidden="1" w:unhideWhenUsed="1"/>
+    <w:lsdException w:name="Table List 3" w:semiHidden="1" w:unhideWhenUsed="1"/>
+    <w:lsdException w:name="Table List 4" w:semiHidden="1" w:unhideWhenUsed="1"/>
+    <w:lsdException w:name="Table List 5" w:semiHidden="1" w:unhideWhenUsed="1"/>
+    <w:lsdException w:name="Table List 6" w:semiHidden="1" w:unhideWhenUsed="1"/>
+    <w:lsdException w:name="Table List 7" w:semiHidden="1" w:unhideWhenUsed="1"/>
+    <w:lsdException w:name="Table List 8" w:semiHidden="1" w:unhideWhenUsed="1"/>
+    <w:lsdException w:name="Table 3D effects 1" w:semiHidden="1" w:unhideWhenUsed="1"/>
+    <w:lsdException w:name="Table 3D effects 2" w:semiHidden="1" w:unhideWhenUsed="1"/>
+    <w:lsdException w:name="Table 3D effects 3" w:semiHidden="1" w:unhideWhenUsed="1"/>
+    <w:lsdException w:name="Table Contemporary" w:semiHidden="1" w:unhideWhenUsed="1"/>
+    <w:lsdException w:name="Table Elegant" w:semiHidden="1" w:unhideWhenUsed="1"/>
+    <w:lsdException w:name="Table Professional" w:semiHidden="1" w:unhideWhenUsed="1"/>
+    <w:lsdException w:name="Table Subtle 1" w:semiHidden="1" w:unhideWhenUsed="1"/>
+    <w:lsdException w:name="Table Subtle 2" w:semiHidden="1" w:unhideWhenUsed="1"/>
+    <w:lsdException w:name="Table Web 1" w:semiHidden="1" w:unhideWhenUsed="1"/>
+    <w:lsdException w:name="Table Web 2" w:semiHidden="1" w:unhideWhenUsed="1"/>
+    <w:lsdException w:name="Table Web 3" w:semiHidden="1" w:unhideWhenUsed="1"/>
+    <w:lsdException w:name="Balloon Text" w:semiHidden="1" w:unhideWhenUsed="1"/>
+    <w:lsdException w:name="Table Grid" w:uiPriority="39"/>
+    <w:lsdException w:name="Table Theme" w:semiHidden="1" w:unhideWhenUsed="1"/>
+    <w:lsdException w:name="Placeholder Text" w:semiHidden="1"/>
+    <w:lsdException w:name="No Spacing" w:uiPriority="1" w:qFormat="1"/>
+    <w:lsdException w:name="Light Shading" w:uiPriority="60"/>
+    <w:lsdException w:name="Light List" w:uiPriority="61"/>
+    <w:lsdException w:name="Light Grid" w:uiPriority="62"/>
+    <w:lsdException w:name="Medium Shading 1" w:uiPriority="63"/>
+    <w:lsdException w:name="Medium Shading 2" w:uiPriority="64"/>
+    <w:lsdException w:name="Medium List 1" w:uiPriority="65"/>
+    <w:lsdException w:name="Medium List 2" w:uiPriority="66"/>
+    <w:lsdException w:name="Medium Grid 1" w:uiPriority="67"/>
+    <w:lsdException w:name="Medium Grid 2" w:uiPriority="68"/>
+    <w:lsdException w:name="Medium Grid 3" w:uiPriority="69"/>
+    <w:lsdException w:name="Dark List" w:uiPriority="70"/>
+    <w:lsdException w:name="Colorful Shading" w:uiPriority="71"/>
+    <w:lsdException w:name="Colorful List" w:uiPriority="72"/>
+    <w:lsdException w:name="Colorful Grid" w:uiPriority="73"/>
+    <w:lsdException w:name="Light Shading Accent 1" w:uiPriority="60"/>
+    <w:lsdException w:name="Light List Accent 1" w:uiPriority="61"/>
+    <w:lsdException w:name="Light Grid Accent 1" w:uiPriority="62"/>
+    <w:lsdException w:name="Medium Shading 1 Accent 1" w:uiPriority="63"/>
+    <w:lsdException w:name="Medium Shading 2 Accent 1" w:uiPriority="64"/>
+    <w:lsdException w:name="Medium List 1 Accent 1" w:uiPriority="65"/>
+    <w:lsdException w:name="Revision" w:semiHidden="1"/>
+    <w:lsdException w:name="List Paragraph" w:uiPriority="34" w:qFormat="1"/>
+    <w:lsdException w:name="Quote" w:uiPriority="29" w:qFormat="1"/>
+    <w:lsdException w:name="Intense Quote" w:uiPriority="30" w:qFormat="1"/>
+    <w:lsdException w:name="Medium List 2 Accent 1" w:uiPriority="66"/>
+    <w:lsdException w:name="Medium Grid 1 Accent 1" w:uiPriority="67"/>
+    <w:lsdException w:name="Medium Grid 2 Accent 1" w:uiPriority="68"/>
+    <w:lsdException w:name="Medium Grid 3 Accent 1" w:uiPriority="69"/>
+    <w:lsdException w:name="Dark List Accent 1" w:uiPriority="70"/>
+    <w:lsdException w:name="Colorful Shading Accent 1" w:uiPriority="71"/>
+    <w:lsdException w:name="Colorful List Accent 1" w:uiPriority="72"/>
+    <w:lsdException w:name="Colorful Grid Accent 1" w:uiPriority="73"/>
+    <w:lsdException w:name="Light Shading Accent 2" w:uiPriority="60"/>
+    <w:lsdException w:name="Light List Accent 2" w:uiPriority="61"/>
+    <w:lsdException w:name="Light Grid Accent 2" w:uiPriority="62"/>
+    <w:lsdException w:name="Medium Shading 1 Accent 2" w:uiPriority="63"/>
+    <w:lsdException w:name="Medium Shading 2 Accent 2" w:uiPriority="64"/>
+    <w:lsdException w:name="Medium List 1 Accent 2" w:uiPriority="65"/>
+    <w:lsdException w:name="Medium List 2 Accent 2" w:uiPriority="66"/>
+    <w:lsdException w:name="Medium Grid 1 Accent 2" w:uiPriority="67"/>
+    <w:lsdException w:name="Medium Grid 2 Accent 2" w:uiPriority="68"/>
+    <w:lsdException w:name="Medium Grid 3 Accent 2" w:uiPriority="69"/>
+    <w:lsdException w:name="Dark List Accent 2" w:uiPriority="70"/>
+    <w:lsdException w:name="Colorful Shading Accent 2" w:uiPriority="71"/>
+    <w:lsdException w:name="Colorful List Accent 2" w:uiPriority="72"/>
+    <w:lsdException w:name="Colorful Grid Accent 2" w:uiPriority="73"/>
+    <w:lsdException w:name="Light Shading Accent 3" w:uiPriority="60"/>
+    <w:lsdException w:name="Light List Accent 3" w:uiPriority="61"/>
+    <w:lsdException w:name="Light Grid Accent 3" w:uiPriority="62"/>
+    <w:lsdException w:name="Medium Shading 1 Accent 3" w:uiPriority="63"/>
+    <w:lsdException w:name="Medium Shading 2 Accent 3" w:uiPriority="64"/>
+    <w:lsdException w:name="Medium List 1 Accent 3" w:uiPriority="65"/>
+    <w:lsdException w:name="Medium List 2 Accent 3" w:uiPriority="66"/>
+    <w:lsdException w:name="Medium Grid 1 Accent 3" w:uiPriority="67"/>
+    <w:lsdException w:name="Medium Grid 2 Accent 3" w:uiPriority="68"/>
+    <w:lsdException w:name="Medium Grid 3 Accent 3" w:uiPriority="69"/>
+    <w:lsdException w:name="Dark List Accent 3" w:uiPriority="70"/>
+    <w:lsdException w:name="Colorful Shading Accent 3" w:uiPriority="71"/>
+    <w:lsdException w:name="Colorful List Accent 3" w:uiPriority="72"/>
+    <w:lsdException w:name="Colorful Grid Accent 3" w:uiPriority="73"/>
+    <w:lsdException w:name="Light Shading Accent 4" w:uiPriority="60"/>
+    <w:lsdException w:name="Light List Accent 4" w:uiPriority="61"/>
+    <w:lsdException w:name="Light Grid Accent 4" w:uiPriority="62"/>
+    <w:lsdException w:name="Medium Shading 1 Accent 4" w:uiPriority="63"/>
+    <w:lsdException w:name="Medium Shading 2 Accent 4" w:uiPriority="64"/>
+    <w:lsdException w:name="Medium List 1 Accent 4" w:uiPriority="65"/>
+    <w:lsdException w:name="Medium List 2 Accent 4" w:uiPriority="66"/>
+    <w:lsdException w:name="Medium Grid 1 Accent 4" w:uiPriority="67"/>
+    <w:lsdException w:name="Medium Grid 2 Accent 4" w:uiPriority="68"/>
+    <w:lsdException w:name="Medium Grid 3 Accent 4" w:uiPriority="69"/>
+    <w:lsdException w:name="Dark List Accent 4" w:uiPriority="70"/>
+    <w:lsdException w:name="Colorful Shading Accent 4" w:uiPriority="71"/>
+    <w:lsdException w:name="Colorful List Accent 4" w:uiPriority="72"/>
+    <w:lsdException w:name="Colorful Grid Accent 4" w:uiPriority="73"/>
+    <w:lsdException w:name="Light Shading Accent 5" w:uiPriority="60"/>
+    <w:lsdException w:name="Light List Accent 5" w:uiPriority="61"/>
+    <w:lsdException w:name="Light Grid Accent 5" w:uiPriority="62"/>
+    <w:lsdException w:name="Medium Shading 1 Accent 5" w:uiPriority="63"/>
+    <w:lsdException w:name="Medium Shading 2 Accent 5" w:uiPriority="64"/>
+    <w:lsdException w:name="Medium List 1 Accent 5" w:uiPriority="65"/>
+    <w:lsdException w:name="Medium List 2 Accent 5" w:uiPriority="66"/>
+    <w:lsdException w:name="Medium Grid 1 Accent 5" w:uiPriority="67"/>
+    <w:lsdException w:name="Medium Grid 2 Accent 5" w:uiPriority="68"/>
+    <w:lsdException w:name="Medium Grid 3 Accent 5" w:uiPriority="69"/>
+    <w:lsdException w:name="Dark List Accent 5" w:uiPriority="70"/>
+    <w:lsdException w:name="Colorful Shading Accent 5" w:uiPriority="71"/>
+    <w:lsdException w:name="Colorful List Accent 5" w:uiPriority="72"/>
+    <w:lsdException w:name="Colorful Grid Accent 5" w:uiPriority="73"/>
+    <w:lsdException w:name="Light Shading Accent 6" w:uiPriority="60"/>
+    <w:lsdException w:name="Light List Accent 6" w:uiPriority="61"/>
+    <w:lsdException w:name="Light Grid Accent 6" w:uiPriority="62"/>
+    <w:lsdException w:name="Medium Shading 1 Accent 6" w:uiPriority="63"/>
+    <w:lsdException w:name="Medium Shading 2 Accent 6" w:uiPriority="64"/>
+    <w:lsdException w:name="Medium List 1 Accent 6" w:uiPriority="65"/>
+    <w:lsdException w:name="Medium List 2 Accent 6" w:uiPriority="66"/>
+    <w:lsdException w:name="Medium Grid 1 Accent 6" w:uiPriority="67"/>
+    <w:lsdException w:name="Medium Grid 2 Accent 6" w:uiPriority="68"/>
+    <w:lsdException w:name="Medium Grid 3 Accent 6" w:uiPriority="69"/>
+    <w:lsdException w:name="Dark List Accent 6" w:uiPriority="70"/>
+    <w:lsdException w:name="Colorful Shading Accent 6" w:uiPriority="71"/>
+    <w:lsdException w:name="Colorful List Accent 6" w:uiPriority="72"/>
+    <w:lsdException w:name="Colorful Grid Accent 6" w:uiPriority="73"/>
+    <w:lsdException w:name="Subtle Emphasis" w:uiPriority="19" w:qFormat="1"/>
+    <w:lsdException w:name="Intense Emphasis" w:uiPriority="21" w:qFormat="1"/>
+    <w:lsdException w:name="Subtle Reference" w:uiPriority="31" w:qFormat="1"/>
+    <w:lsdException w:name="Intense Reference" w:uiPriority="32" w:qFormat="1"/>
+    <w:lsdException w:name="Book Title" w:uiPriority="33" w:qFormat="1"/>
+    <w:lsdException w:name="Bibliography" w:semiHidden="1" w:uiPriority="37" w:unhideWhenUsed="1"/>
+    <w:lsdException w:name="TOC Heading" w:semiHidden="1" w:uiPriority="39" w:unhideWhenUsed="1" w:qFormat="1"/>
+    <w:lsdException w:name="Plain Table 1" w:uiPriority="41"/>
+    <w:lsdException w:name="Plain Table 2" w:uiPriority="42"/>
+    <w:lsdException w:name="Plain Table 3" w:uiPriority="43"/>
+    <w:lsdException w:name="Plain Table 4" w:uiPriority="44"/>
+    <w:lsdException w:name="Plain Table 5" w:uiPriority="45"/>
+    <w:lsdException w:name="Grid Table Light" w:uiPriority="40"/>
+    <w:lsdException w:name="Grid Table 1 Light" w:uiPriority="46"/>
+    <w:lsdException w:name="Grid Table 2" w:uiPriority="47"/>
+    <w:lsdException w:name="Grid Table 3" w:uiPriority="48"/>
+    <w:lsdException w:name="Grid Table 4" w:uiPriority="49"/>
+    <w:lsdException w:name="Grid Table 5 Dark" w:uiPriority="50"/>
+    <w:lsdException w:name="Grid Table 6 Colorful" w:uiPriority="51"/>
+    <w:lsdException w:name="Grid Table 7 Colorful" w:uiPriority="52"/>
+    <w:lsdException w:name="Grid Table 1 Light Accent 1" w:uiPriority="46"/>
+    <w:lsdException w:name="Grid Table 2 Accent 1" w:uiPriority="47"/>
+    <w:lsdException w:name="Grid Table 3 Accent 1" w:uiPriority="48"/>
+    <w:lsdException w:name="Grid Table 4 Accent 1" w:uiPriority="49"/>
+    <w:lsdException w:name="Grid Table 5 Dark Accent 1" w:uiPriority="50"/>
+    <w:lsdException w:name="Grid Table 6 Colorful Accent 1" w:uiPriority="51"/>
+    <w:lsdException w:name="Grid Table 7 Colorful Accent 1" w:uiPriority="52"/>
+    <w:lsdException w:name="Grid Table 1 Light Accent 2" w:uiPriority="46"/>
+    <w:lsdException w:name="Grid Table 2 Accent 2" w:uiPriority="47"/>
+    <w:lsdException w:name="Grid Table 3 Accent 2" w:uiPriority="48"/>
+    <w:lsdException w:name="Grid Table 4 Accent 2" w:uiPriority="49"/>
+    <w:lsdException w:name="Grid Table 5 Dark Accent 2" w:uiPriority="50"/>
+    <w:lsdException w:name="Grid Table 6 Colorful Accent 2" w:uiPriority="51"/>
+    <w:lsdException w:name="Grid Table 7 Colorful Accent 2" w:uiPriority="52"/>
+    <w:lsdException w:name="Grid Table 1 Light Accent 3" w:uiPriority="46"/>
+    <w:lsdException w:name="Grid Table 2 Accent 3" w:uiPriority="47"/>
+    <w:lsdException w:name="Grid Table 3 Accent 3" w:uiPriority="48"/>
+    <w:lsdException w:name="Grid Table 4 Accent 3" w:uiPriority="49"/>
+    <w:lsdException w:name="Grid Table 5 Dark Accent 3" w:uiPriority="50"/>
+    <w:lsdException w:name="Grid Table 6 Colorful Accent 3" w:uiPriority="51"/>
+    <w:lsdException w:name="Grid Table 7 Colorful Accent 3" w:uiPriority="52"/>
+    <w:lsdException w:name="Grid Table 1 Light Accent 4" w:uiPriority="46"/>
+    <w:lsdException w:name="Grid Table 2 Accent 4" w:uiPriority="47"/>
+    <w:lsdException w:name="Grid Table 3 Accent 4" w:uiPriority="48"/>
+    <w:lsdException w:name="Grid Table 4 Accent 4" w:uiPriority="49"/>
+    <w:lsdException w:name="Grid Table 5 Dark Accent 4" w:uiPriority="50"/>
+    <w:lsdException w:name="Grid Table 6 Colorful Accent 4" w:uiPriority="51"/>
+    <w:lsdException w:name="Grid Table 7 Colorful Accent 4" w:uiPriority="52"/>
+    <w:lsdException w:name="Grid Table 1 Light Accent 5" w:uiPriority="46"/>
+    <w:lsdException w:name="Grid Table 2 Accent 5" w:uiPriority="47"/>
+    <w:lsdException w:name="Grid Table 3 Accent 5" w:uiPriority="48"/>
+    <w:lsdException w:name="Grid Table 4 Accent 5" w:uiPriority="49"/>
+    <w:lsdException w:name="Grid Table 5 Dark Accent 5" w:uiPriority="50"/>
+    <w:lsdException w:name="Grid Table 6 Colorful Accent 5" w:uiPriority="51"/>
+    <w:lsdException w:name="Grid Table 7 Colorful Accent 5" w:uiPriority="52"/>
+    <w:lsdException w:name="Grid Table 1 Light Accent 6" w:uiPriority="46"/>
+    <w:lsdException w:name="Grid Table 2 Accent 6" w:uiPriority="47"/>
+    <w:lsdException w:name="Grid Table 3 Accent 6" w:uiPriority="48"/>
+    <w:lsdException w:name="Grid Table 4 Accent 6" w:uiPriority="49"/>
+    <w:lsdException w:name="Grid Table 5 Dark Accent 6" w:uiPriority="50"/>
+    <w:lsdException w:name="Grid Table 6 Colorful Accent 6" w:uiPriority="51"/>
+    <w:lsdException w:name="Grid Table 7 Colorful Accent 6" w:uiPriority="52"/>
+    <w:lsdException w:name="List Table 1 Light" w:uiPriority="46"/>
+    <w:lsdException w:name="List Table 2" w:uiPriority="47"/>
+    <w:lsdException w:name="List Table 3" w:uiPriority="48"/>
+    <w:lsdException w:name="List Table 4" w:uiPriority="49"/>
+    <w:lsdException w:name="List Table 5 Dark" w:uiPriority="50"/>
+    <w:lsdException w:name="List Table 6 Colorful" w:uiPriority="51"/>
+    <w:lsdException w:name="List Table 7 Colorful" w:uiPriority="52"/>
+    <w:lsdException w:name="List Table 1 Light Accent 1" w:uiPriority="46"/>
+    <w:lsdException w:name="List Table 2 Accent 1" w:uiPriority="47"/>
+    <w:lsdException w:name="List Table 3 Accent 1" w:uiPriority="48"/>
+    <w:lsdException w:name="List Table 4 Accent 1" w:uiPriority="49"/>
+    <w:lsdException w:name="List Table 5 Dark Accent 1" w:uiPriority="50"/>
+    <w:lsdException w:name="List Table 6 Colorful Accent 1" w:uiPriority="51"/>
+    <w:lsdException w:name="List Table 7 Colorful Accent 1" w:uiPriority="52"/>
+    <w:lsdException w:name="List Table 1 Light Accent 2" w:uiPriority="46"/>
+    <w:lsdException w:name="List Table 2 Accent 2" w:uiPriority="47"/>
+    <w:lsdException w:name="List Table 3 Accent 2" w:uiPriority="48"/>
+    <w:lsdException w:name="List Table 4 Accent 2" w:uiPriority="49"/>
+    <w:lsdException w:name="List Table 5 Dark Accent 2" w:uiPriority="50"/>
+    <w:lsdException w:name="List Table 6 Colorful Accent 2" w:uiPriority="51"/>
+    <w:lsdException w:name="List Table 7 Colorful Accent 2" w:uiPriority="52"/>
+    <w:lsdException w:name="List Table 1 Light Accent 3" w:uiPriority="46"/>
+    <w:lsdException w:name="List Table 2 Accent 3" w:uiPriority="47"/>
+    <w:lsdException w:name="List Table 3 Accent 3" w:uiPriority="48"/>
+    <w:lsdException w:name="List Table 4 Accent 3" w:uiPriority="49"/>
+    <w:lsdException w:name="List Table 5 Dark Accent 3" w:uiPriority="50"/>
+    <w:lsdException w:name="List Table 6 Colorful Accent 3" w:uiPriority="51"/>
+    <w:lsdException w:name="List Table 7 Colorful Accent 3" w:uiPriority="52"/>
+    <w:lsdException w:name="List Table 1 Light Accent 4" w:uiPriority="46"/>
+    <w:lsdException w:name="List Table 2 Accent 4" w:uiPriority="47"/>
+    <w:lsdException w:name="List Table 3 Accent 4" w:uiPriority="48"/>
+    <w:lsdException w:name="List Table 4 Accent 4" w:uiPriority="49"/>
+    <w:lsdException w:name="List Table 5 Dark Accent 4" w:uiPriority="50"/>
+    <w:lsdException w:name="List Table 6 Colorful Accent 4" w:uiPriority="51"/>
+    <w:lsdException w:name="List Table 7 Colorful Accent 4" w:uiPriority="52"/>
+    <w:lsdException w:name="List Table 1 Light Accent 5" w:uiPriority="46"/>
+    <w:lsdException w:name="List Table 2 Accent 5" w:uiPriority="47"/>
+    <w:lsdException w:name="List Table 3 Accent 5" w:uiPriority="48"/>
+    <w:lsdException w:name="List Table 4 Accent 5" w:uiPriority="49"/>
+    <w:lsdException w:name="List Table 5 Dark Accent 5" w:uiPriority="50"/>
+    <w:lsdException w:name="List Table 6 Colorful Accent 5" w:uiPriority="51"/>
+    <w:lsdException w:name="List Table 7 Colorful Accent 5" w:uiPriority="52"/>
+    <w:lsdException w:name="List Table 1 Light Accent 6" w:uiPriority="46"/>
+    <w:lsdException w:name="List Table 2 Accent 6" w:uiPriority="47"/>
+    <w:lsdException w:name="List Table 3 Accent 6" w:uiPriority="48"/>
+    <w:lsdException w:name="List Table 4 Accent 6" w:uiPriority="49"/>
+    <w:lsdException w:name="List Table 5 Dark Accent 6" w:uiPriority="50"/>
+    <w:lsdException w:name="List Table 6 Colorful Accent 6" w:uiPriority="51"/>
+    <w:lsdException w:name="List Table 7 Colorful Accent 6" w:uiPriority="52"/>
+  </w:latentStyles>
   <w:style w:type="paragraph" w:default="1" w:styleId="Normal">
     <w:name w:val="Normal"/>
-    <w:next w:val="Normal"/>
-    <w:pPr/>
     <w:rPr>
       <w:sz w:val="24"/>
       <w:szCs w:val="24"/>
-      <w:lang w:val="en-US" w:eastAsia="en-US" w:bidi="ar-SA"/>
+      <w:lang w:val="en-US" w:eastAsia="en-US"/>
     </w:rPr>
   </w:style>
-  <w:style w:type="character" w:default="1" w:styleId="Default Paragraph Font">
+  <w:style w:type="character" w:default="1" w:styleId="DefaultParagraphFont">
     <w:name w:val="Default Paragraph Font"/>
-    <w:next w:val="Default Paragraph Font"/>
+    <w:uiPriority w:val="1"/>
+    <w:semiHidden/>
+    <w:unhideWhenUsed/>
+  </w:style>
+  <w:style w:type="table" w:default="1" w:styleId="TableNormal">
+    <w:name w:val="Normal Table"/>
+    <w:uiPriority w:val="99"/>
+    <w:semiHidden/>
+    <w:unhideWhenUsed/>
+    <w:tblPr>
+      <w:tblInd w:w="0" w:type="dxa"/>
+      <w:tblCellMar>
+        <w:top w:w="0" w:type="dxa"/>
+        <w:left w:w="108" w:type="dxa"/>
+        <w:bottom w:w="0" w:type="dxa"/>
+        <w:right w:w="108" w:type="dxa"/>
+      </w:tblCellMar>
+    </w:tblPr>
+  </w:style>
+  <w:style w:type="numbering" w:default="1" w:styleId="NoList">
+    <w:name w:val="No List"/>
+    <w:uiPriority w:val="99"/>
+    <w:semiHidden/>
+    <w:unhideWhenUsed/>
   </w:style>
   <w:style w:type="character" w:styleId="Hyperlink">
     <w:name w:val="Hyperlink"/>
@@ -591,42 +1316,9 @@
       <w:u w:val="single"/>
     </w:rPr>
   </w:style>
-  <w:style w:type="table" w:default="1" w:styleId="Table Normal">
-    <w:name w:val="Table Normal"/>
-    <w:next w:val="Table Normal"/>
-    <w:pPr/>
-    <w:tblPr>
-      <w:tblInd w:w="0" w:type="dxa"/>
-    </w:tblPr>
-    <w:trPr/>
-    <w:tcPr/>
-    <w:tblStylePr w:type="firstRow"/>
-    <w:tblStylePr w:type="lastRow"/>
-    <w:tblStylePr w:type="firstCol"/>
-    <w:tblStylePr w:type="lastCol"/>
-    <w:tblStylePr w:type="band1Vert"/>
-    <w:tblStylePr w:type="band2Vert"/>
-    <w:tblStylePr w:type="band1Horz"/>
-    <w:tblStylePr w:type="band2Horz"/>
-    <w:tblStylePr w:type="neCell"/>
-    <w:tblStylePr w:type="nwCell"/>
-    <w:tblStylePr w:type="seCell"/>
-    <w:tblStylePr w:type="swCell"/>
-  </w:style>
-  <w:style w:type="numbering" w:default="1" w:styleId="No List">
-    <w:name w:val="No List"/>
-    <w:next w:val="No List"/>
-    <w:pPr/>
-  </w:style>
-  <w:style w:type="paragraph" w:styleId="Default">
+  <w:style w:type="paragraph" w:customStyle="1" w:styleId="Default">
     <w:name w:val="Default"/>
-    <w:next w:val="Default"/>
     <w:pPr>
-      <w:keepNext w:val="0"/>
-      <w:keepLines w:val="0"/>
-      <w:pageBreakBefore w:val="0"/>
-      <w:widowControl w:val="1"/>
-      <w:shd w:val="clear" w:color="auto" w:fill="auto"/>
       <w:tabs>
         <w:tab w:val="left" w:pos="560"/>
         <w:tab w:val="left" w:pos="1120"/>
@@ -641,47 +1333,24 @@
         <w:tab w:val="left" w:pos="6160"/>
         <w:tab w:val="left" w:pos="6720"/>
       </w:tabs>
-      <w:suppressAutoHyphens w:val="0"/>
-      <w:bidi w:val="0"/>
-      <w:spacing w:before="0" w:after="0" w:line="240" w:lineRule="auto"/>
-      <w:ind w:left="0" w:right="0" w:firstLine="0"/>
-      <w:jc w:val="left"/>
-      <w:outlineLvl w:val="9"/>
     </w:pPr>
     <w:rPr>
-      <w:rFonts w:ascii="Helvetica" w:cs="Arial Unicode MS" w:hAnsi="Helvetica" w:eastAsia="Arial Unicode MS"/>
-      <w:b w:val="0"/>
-      <w:bCs w:val="0"/>
-      <w:i w:val="0"/>
-      <w:iCs w:val="0"/>
-      <w:caps w:val="0"/>
-      <w:smallCaps w:val="0"/>
-      <w:strike w:val="0"/>
-      <w:dstrike w:val="0"/>
-      <w:outline w:val="0"/>
+      <w:rFonts w:ascii="Helvetica" w:hAnsi="Helvetica" w:cs="Arial Unicode MS"/>
       <w:color w:val="000000"/>
-      <w:spacing w:val="0"/>
-      <w:kern w:val="0"/>
-      <w:position w:val="0"/>
       <w:sz w:val="26"/>
       <w:szCs w:val="26"/>
-      <w:u w:val="none"/>
-      <w:vertAlign w:val="baseline"/>
-      <w14:textOutline>
+      <w14:textOutline w14:w="0" w14:cap="flat" w14:cmpd="sng" w14:algn="ctr">
         <w14:noFill/>
+        <w14:prstDash w14:val="solid"/>
+        <w14:bevel/>
       </w14:textOutline>
-      <w14:textFill>
-        <w14:solidFill>
-          <w14:srgbClr w14:val="000000"/>
-        </w14:solidFill>
-      </w14:textFill>
     </w:rPr>
   </w:style>
 </w:styles>
 </file>
 
 <file path=word/theme/theme1.xml><?xml version="1.0" encoding="utf-8"?>
-<a:theme xmlns:a="http://schemas.openxmlformats.org/drawingml/2006/main" xmlns:r="http://schemas.openxmlformats.org/officeDocument/2006/relationships" name="Blank">
+<a:theme xmlns:a="http://schemas.openxmlformats.org/drawingml/2006/main" name="Blank">
   <a:themeElements>
     <a:clrScheme name="Blank">
       <a:dk1>
@@ -880,7 +1549,7 @@
         <a:effectLst/>
         <a:sp3d/>
       </a:spPr>
-      <a:bodyPr rot="0" spcFirstLastPara="1" vertOverflow="overflow" horzOverflow="overflow" vert="horz" wrap="square" lIns="101600" tIns="101600" rIns="101600" bIns="101600" numCol="1" spcCol="38100" rtlCol="0" anchor="ctr" upright="0">
+      <a:bodyPr rot="0" spcFirstLastPara="1" vertOverflow="overflow" horzOverflow="overflow" vert="horz" wrap="square" lIns="101600" tIns="101600" rIns="101600" bIns="101600" numCol="1" spcCol="38100" rtlCol="0" anchor="ctr">
         <a:spAutoFit/>
       </a:bodyPr>
       <a:lstStyle>
@@ -899,7 +1568,7 @@
           <a:buFontTx/>
           <a:buNone/>
           <a:tabLst/>
-          <a:defRPr b="0" baseline="0" cap="none" i="0" spc="0" strike="noStrike" sz="1200" u="none" kumimoji="0" normalizeH="0">
+          <a:defRPr kumimoji="0" sz="1200" b="0" i="0" u="none" strike="noStrike" cap="none" spc="0" normalizeH="0" baseline="0">
             <a:ln>
               <a:noFill/>
             </a:ln>
@@ -929,7 +1598,7 @@
           <a:buFontTx/>
           <a:buNone/>
           <a:tabLst/>
-          <a:defRPr b="0" baseline="0" cap="none" i="0" spc="0" strike="noStrike" sz="1800" u="none" kumimoji="0" normalizeH="0">
+          <a:defRPr kumimoji="0" sz="1800" b="0" i="0" u="none" strike="noStrike" cap="none" spc="0" normalizeH="0" baseline="0">
             <a:ln>
               <a:noFill/>
             </a:ln>
@@ -955,7 +1624,7 @@
           <a:buFontTx/>
           <a:buNone/>
           <a:tabLst/>
-          <a:defRPr b="0" baseline="0" cap="none" i="0" spc="0" strike="noStrike" sz="1800" u="none" kumimoji="0" normalizeH="0">
+          <a:defRPr kumimoji="0" sz="1800" b="0" i="0" u="none" strike="noStrike" cap="none" spc="0" normalizeH="0" baseline="0">
             <a:ln>
               <a:noFill/>
             </a:ln>
@@ -981,7 +1650,7 @@
           <a:buFontTx/>
           <a:buNone/>
           <a:tabLst/>
-          <a:defRPr b="0" baseline="0" cap="none" i="0" spc="0" strike="noStrike" sz="1800" u="none" kumimoji="0" normalizeH="0">
+          <a:defRPr kumimoji="0" sz="1800" b="0" i="0" u="none" strike="noStrike" cap="none" spc="0" normalizeH="0" baseline="0">
             <a:ln>
               <a:noFill/>
             </a:ln>
@@ -1007,7 +1676,7 @@
           <a:buFontTx/>
           <a:buNone/>
           <a:tabLst/>
-          <a:defRPr b="0" baseline="0" cap="none" i="0" spc="0" strike="noStrike" sz="1800" u="none" kumimoji="0" normalizeH="0">
+          <a:defRPr kumimoji="0" sz="1800" b="0" i="0" u="none" strike="noStrike" cap="none" spc="0" normalizeH="0" baseline="0">
             <a:ln>
               <a:noFill/>
             </a:ln>
@@ -1033,7 +1702,7 @@
           <a:buFontTx/>
           <a:buNone/>
           <a:tabLst/>
-          <a:defRPr b="0" baseline="0" cap="none" i="0" spc="0" strike="noStrike" sz="1800" u="none" kumimoji="0" normalizeH="0">
+          <a:defRPr kumimoji="0" sz="1800" b="0" i="0" u="none" strike="noStrike" cap="none" spc="0" normalizeH="0" baseline="0">
             <a:ln>
               <a:noFill/>
             </a:ln>
@@ -1059,7 +1728,7 @@
           <a:buFontTx/>
           <a:buNone/>
           <a:tabLst/>
-          <a:defRPr b="0" baseline="0" cap="none" i="0" spc="0" strike="noStrike" sz="1800" u="none" kumimoji="0" normalizeH="0">
+          <a:defRPr kumimoji="0" sz="1800" b="0" i="0" u="none" strike="noStrike" cap="none" spc="0" normalizeH="0" baseline="0">
             <a:ln>
               <a:noFill/>
             </a:ln>
@@ -1085,7 +1754,7 @@
           <a:buFontTx/>
           <a:buNone/>
           <a:tabLst/>
-          <a:defRPr b="0" baseline="0" cap="none" i="0" spc="0" strike="noStrike" sz="1800" u="none" kumimoji="0" normalizeH="0">
+          <a:defRPr kumimoji="0" sz="1800" b="0" i="0" u="none" strike="noStrike" cap="none" spc="0" normalizeH="0" baseline="0">
             <a:ln>
               <a:noFill/>
             </a:ln>
@@ -1111,7 +1780,7 @@
           <a:buFontTx/>
           <a:buNone/>
           <a:tabLst/>
-          <a:defRPr b="0" baseline="0" cap="none" i="0" spc="0" strike="noStrike" sz="1800" u="none" kumimoji="0" normalizeH="0">
+          <a:defRPr kumimoji="0" sz="1800" b="0" i="0" u="none" strike="noStrike" cap="none" spc="0" normalizeH="0" baseline="0">
             <a:ln>
               <a:noFill/>
             </a:ln>
@@ -1137,7 +1806,7 @@
           <a:buFontTx/>
           <a:buNone/>
           <a:tabLst/>
-          <a:defRPr b="0" baseline="0" cap="none" i="0" spc="0" strike="noStrike" sz="1800" u="none" kumimoji="0" normalizeH="0">
+          <a:defRPr kumimoji="0" sz="1800" b="0" i="0" u="none" strike="noStrike" cap="none" spc="0" normalizeH="0" baseline="0">
             <a:ln>
               <a:noFill/>
             </a:ln>
@@ -1150,9 +1819,15 @@
         </a:lvl9pPr>
       </a:lstStyle>
       <a:style>
-        <a:lnRef idx="0"/>
-        <a:fillRef idx="0"/>
-        <a:effectRef idx="0"/>
+        <a:lnRef idx="0">
+          <a:scrgbClr r="0" g="0" b="0"/>
+        </a:lnRef>
+        <a:fillRef idx="0">
+          <a:scrgbClr r="0" g="0" b="0"/>
+        </a:fillRef>
+        <a:effectRef idx="0">
+          <a:scrgbClr r="0" g="0" b="0"/>
+        </a:effectRef>
         <a:fontRef idx="none"/>
       </a:style>
     </a:spDef>
@@ -1169,7 +1844,7 @@
         <a:effectLst/>
         <a:sp3d/>
       </a:spPr>
-      <a:bodyPr rot="0" spcFirstLastPara="1" vertOverflow="overflow" horzOverflow="overflow" vert="horz" wrap="square" lIns="91439" tIns="45719" rIns="91439" bIns="45719" numCol="1" spcCol="38100" rtlCol="0" anchor="t" upright="0">
+      <a:bodyPr rot="0" spcFirstLastPara="1" vertOverflow="overflow" horzOverflow="overflow" vert="horz" wrap="square" lIns="91439" tIns="45719" rIns="91439" bIns="45719" numCol="1" spcCol="38100" rtlCol="0" anchor="t">
         <a:noAutofit/>
       </a:bodyPr>
       <a:lstStyle>
@@ -1188,7 +1863,7 @@
           <a:buFontTx/>
           <a:buNone/>
           <a:tabLst/>
-          <a:defRPr b="0" baseline="0" cap="none" i="0" spc="0" strike="noStrike" sz="1800" u="none" kumimoji="0" normalizeH="0">
+          <a:defRPr kumimoji="0" sz="1800" b="0" i="0" u="none" strike="noStrike" cap="none" spc="0" normalizeH="0" baseline="0">
             <a:ln>
               <a:noFill/>
             </a:ln>
@@ -1214,7 +1889,7 @@
           <a:buFontTx/>
           <a:buNone/>
           <a:tabLst/>
-          <a:defRPr b="0" baseline="0" cap="none" i="0" spc="0" strike="noStrike" sz="1800" u="none" kumimoji="0" normalizeH="0">
+          <a:defRPr kumimoji="0" sz="1800" b="0" i="0" u="none" strike="noStrike" cap="none" spc="0" normalizeH="0" baseline="0">
             <a:ln>
               <a:noFill/>
             </a:ln>
@@ -1240,7 +1915,7 @@
           <a:buFontTx/>
           <a:buNone/>
           <a:tabLst/>
-          <a:defRPr b="0" baseline="0" cap="none" i="0" spc="0" strike="noStrike" sz="1800" u="none" kumimoji="0" normalizeH="0">
+          <a:defRPr kumimoji="0" sz="1800" b="0" i="0" u="none" strike="noStrike" cap="none" spc="0" normalizeH="0" baseline="0">
             <a:ln>
               <a:noFill/>
             </a:ln>
@@ -1266,7 +1941,7 @@
           <a:buFontTx/>
           <a:buNone/>
           <a:tabLst/>
-          <a:defRPr b="0" baseline="0" cap="none" i="0" spc="0" strike="noStrike" sz="1800" u="none" kumimoji="0" normalizeH="0">
+          <a:defRPr kumimoji="0" sz="1800" b="0" i="0" u="none" strike="noStrike" cap="none" spc="0" normalizeH="0" baseline="0">
             <a:ln>
               <a:noFill/>
             </a:ln>
@@ -1292,7 +1967,7 @@
           <a:buFontTx/>
           <a:buNone/>
           <a:tabLst/>
-          <a:defRPr b="0" baseline="0" cap="none" i="0" spc="0" strike="noStrike" sz="1800" u="none" kumimoji="0" normalizeH="0">
+          <a:defRPr kumimoji="0" sz="1800" b="0" i="0" u="none" strike="noStrike" cap="none" spc="0" normalizeH="0" baseline="0">
             <a:ln>
               <a:noFill/>
             </a:ln>
@@ -1318,7 +1993,7 @@
           <a:buFontTx/>
           <a:buNone/>
           <a:tabLst/>
-          <a:defRPr b="0" baseline="0" cap="none" i="0" spc="0" strike="noStrike" sz="1800" u="none" kumimoji="0" normalizeH="0">
+          <a:defRPr kumimoji="0" sz="1800" b="0" i="0" u="none" strike="noStrike" cap="none" spc="0" normalizeH="0" baseline="0">
             <a:ln>
               <a:noFill/>
             </a:ln>
@@ -1344,7 +2019,7 @@
           <a:buFontTx/>
           <a:buNone/>
           <a:tabLst/>
-          <a:defRPr b="0" baseline="0" cap="none" i="0" spc="0" strike="noStrike" sz="1800" u="none" kumimoji="0" normalizeH="0">
+          <a:defRPr kumimoji="0" sz="1800" b="0" i="0" u="none" strike="noStrike" cap="none" spc="0" normalizeH="0" baseline="0">
             <a:ln>
               <a:noFill/>
             </a:ln>
@@ -1370,7 +2045,7 @@
           <a:buFontTx/>
           <a:buNone/>
           <a:tabLst/>
-          <a:defRPr b="0" baseline="0" cap="none" i="0" spc="0" strike="noStrike" sz="1800" u="none" kumimoji="0" normalizeH="0">
+          <a:defRPr kumimoji="0" sz="1800" b="0" i="0" u="none" strike="noStrike" cap="none" spc="0" normalizeH="0" baseline="0">
             <a:ln>
               <a:noFill/>
             </a:ln>
@@ -1396,7 +2071,7 @@
           <a:buFontTx/>
           <a:buNone/>
           <a:tabLst/>
-          <a:defRPr b="0" baseline="0" cap="none" i="0" spc="0" strike="noStrike" sz="1800" u="none" kumimoji="0" normalizeH="0">
+          <a:defRPr kumimoji="0" sz="1800" b="0" i="0" u="none" strike="noStrike" cap="none" spc="0" normalizeH="0" baseline="0">
             <a:ln>
               <a:noFill/>
             </a:ln>
@@ -1422,7 +2097,7 @@
           <a:buFontTx/>
           <a:buNone/>
           <a:tabLst/>
-          <a:defRPr b="0" baseline="0" cap="none" i="0" spc="0" strike="noStrike" sz="1800" u="none" kumimoji="0" normalizeH="0">
+          <a:defRPr kumimoji="0" sz="1800" b="0" i="0" u="none" strike="noStrike" cap="none" spc="0" normalizeH="0" baseline="0">
             <a:ln>
               <a:noFill/>
             </a:ln>
@@ -1435,9 +2110,15 @@
         </a:lvl9pPr>
       </a:lstStyle>
       <a:style>
-        <a:lnRef idx="0"/>
-        <a:fillRef idx="0"/>
-        <a:effectRef idx="0"/>
+        <a:lnRef idx="0">
+          <a:scrgbClr r="0" g="0" b="0"/>
+        </a:lnRef>
+        <a:fillRef idx="0">
+          <a:scrgbClr r="0" g="0" b="0"/>
+        </a:fillRef>
+        <a:effectRef idx="0">
+          <a:scrgbClr r="0" g="0" b="0"/>
+        </a:effectRef>
         <a:fontRef idx="none"/>
       </a:style>
     </a:lnDef>
@@ -1451,7 +2132,7 @@
         <a:effectLst/>
         <a:sp3d/>
       </a:spPr>
-      <a:bodyPr rot="0" spcFirstLastPara="1" vertOverflow="overflow" horzOverflow="overflow" vert="horz" wrap="square" lIns="50800" tIns="50800" rIns="50800" bIns="50800" numCol="1" spcCol="38100" rtlCol="0" anchor="t" upright="0">
+      <a:bodyPr rot="0" spcFirstLastPara="1" vertOverflow="overflow" horzOverflow="overflow" vert="horz" wrap="square" lIns="50800" tIns="50800" rIns="50800" bIns="50800" numCol="1" spcCol="38100" rtlCol="0" anchor="t">
         <a:spAutoFit/>
       </a:bodyPr>
       <a:lstStyle>
@@ -1470,7 +2151,7 @@
           <a:buFontTx/>
           <a:buNone/>
           <a:tabLst/>
-          <a:defRPr b="0" baseline="0" cap="none" i="0" spc="0" strike="noStrike" sz="1100" u="none" kumimoji="0" normalizeH="0">
+          <a:defRPr kumimoji="0" sz="1100" b="0" i="0" u="none" strike="noStrike" cap="none" spc="0" normalizeH="0" baseline="0">
             <a:ln>
               <a:noFill/>
             </a:ln>
@@ -1500,7 +2181,7 @@
           <a:buFontTx/>
           <a:buNone/>
           <a:tabLst/>
-          <a:defRPr b="0" baseline="0" cap="none" i="0" spc="0" strike="noStrike" sz="1800" u="none" kumimoji="0" normalizeH="0">
+          <a:defRPr kumimoji="0" sz="1800" b="0" i="0" u="none" strike="noStrike" cap="none" spc="0" normalizeH="0" baseline="0">
             <a:ln>
               <a:noFill/>
             </a:ln>
@@ -1526,7 +2207,7 @@
           <a:buFontTx/>
           <a:buNone/>
           <a:tabLst/>
-          <a:defRPr b="0" baseline="0" cap="none" i="0" spc="0" strike="noStrike" sz="1800" u="none" kumimoji="0" normalizeH="0">
+          <a:defRPr kumimoji="0" sz="1800" b="0" i="0" u="none" strike="noStrike" cap="none" spc="0" normalizeH="0" baseline="0">
             <a:ln>
               <a:noFill/>
             </a:ln>
@@ -1552,7 +2233,7 @@
           <a:buFontTx/>
           <a:buNone/>
           <a:tabLst/>
-          <a:defRPr b="0" baseline="0" cap="none" i="0" spc="0" strike="noStrike" sz="1800" u="none" kumimoji="0" normalizeH="0">
+          <a:defRPr kumimoji="0" sz="1800" b="0" i="0" u="none" strike="noStrike" cap="none" spc="0" normalizeH="0" baseline="0">
             <a:ln>
               <a:noFill/>
             </a:ln>
@@ -1578,7 +2259,7 @@
           <a:buFontTx/>
           <a:buNone/>
           <a:tabLst/>
-          <a:defRPr b="0" baseline="0" cap="none" i="0" spc="0" strike="noStrike" sz="1800" u="none" kumimoji="0" normalizeH="0">
+          <a:defRPr kumimoji="0" sz="1800" b="0" i="0" u="none" strike="noStrike" cap="none" spc="0" normalizeH="0" baseline="0">
             <a:ln>
               <a:noFill/>
             </a:ln>
@@ -1604,7 +2285,7 @@
           <a:buFontTx/>
           <a:buNone/>
           <a:tabLst/>
-          <a:defRPr b="0" baseline="0" cap="none" i="0" spc="0" strike="noStrike" sz="1800" u="none" kumimoji="0" normalizeH="0">
+          <a:defRPr kumimoji="0" sz="1800" b="0" i="0" u="none" strike="noStrike" cap="none" spc="0" normalizeH="0" baseline="0">
             <a:ln>
               <a:noFill/>
             </a:ln>
@@ -1630,7 +2311,7 @@
           <a:buFontTx/>
           <a:buNone/>
           <a:tabLst/>
-          <a:defRPr b="0" baseline="0" cap="none" i="0" spc="0" strike="noStrike" sz="1800" u="none" kumimoji="0" normalizeH="0">
+          <a:defRPr kumimoji="0" sz="1800" b="0" i="0" u="none" strike="noStrike" cap="none" spc="0" normalizeH="0" baseline="0">
             <a:ln>
               <a:noFill/>
             </a:ln>
@@ -1656,7 +2337,7 @@
           <a:buFontTx/>
           <a:buNone/>
           <a:tabLst/>
-          <a:defRPr b="0" baseline="0" cap="none" i="0" spc="0" strike="noStrike" sz="1800" u="none" kumimoji="0" normalizeH="0">
+          <a:defRPr kumimoji="0" sz="1800" b="0" i="0" u="none" strike="noStrike" cap="none" spc="0" normalizeH="0" baseline="0">
             <a:ln>
               <a:noFill/>
             </a:ln>
@@ -1682,7 +2363,7 @@
           <a:buFontTx/>
           <a:buNone/>
           <a:tabLst/>
-          <a:defRPr b="0" baseline="0" cap="none" i="0" spc="0" strike="noStrike" sz="1800" u="none" kumimoji="0" normalizeH="0">
+          <a:defRPr kumimoji="0" sz="1800" b="0" i="0" u="none" strike="noStrike" cap="none" spc="0" normalizeH="0" baseline="0">
             <a:ln>
               <a:noFill/>
             </a:ln>
@@ -1708,7 +2389,7 @@
           <a:buFontTx/>
           <a:buNone/>
           <a:tabLst/>
-          <a:defRPr b="0" baseline="0" cap="none" i="0" spc="0" strike="noStrike" sz="1800" u="none" kumimoji="0" normalizeH="0">
+          <a:defRPr kumimoji="0" sz="1800" b="0" i="0" u="none" strike="noStrike" cap="none" spc="0" normalizeH="0" baseline="0">
             <a:ln>
               <a:noFill/>
             </a:ln>
@@ -1721,12 +2402,31 @@
         </a:lvl9pPr>
       </a:lstStyle>
       <a:style>
-        <a:lnRef idx="0"/>
-        <a:fillRef idx="0"/>
-        <a:effectRef idx="0"/>
+        <a:lnRef idx="0">
+          <a:scrgbClr r="0" g="0" b="0"/>
+        </a:lnRef>
+        <a:fillRef idx="0">
+          <a:scrgbClr r="0" g="0" b="0"/>
+        </a:fillRef>
+        <a:effectRef idx="0">
+          <a:scrgbClr r="0" g="0" b="0"/>
+        </a:effectRef>
         <a:fontRef idx="none"/>
       </a:style>
     </a:txDef>
   </a:objectDefaults>
+  <a:extraClrSchemeLst/>
 </a:theme>
+</file>
+
+<file path=customXml/item1.xml><?xml version="1.0" encoding="utf-8"?>
+<b:Sources xmlns:b="http://schemas.openxmlformats.org/officeDocument/2006/bibliography" xmlns="http://schemas.openxmlformats.org/officeDocument/2006/bibliography" SelectedStyle="\APASixthEditionOfficeOnline.xsl" StyleName="APA" Version="6"/>
+</file>
+
+<file path=customXml/itemProps1.xml><?xml version="1.0" encoding="utf-8"?>
+<ds:datastoreItem xmlns:ds="http://schemas.openxmlformats.org/officeDocument/2006/customXml" ds:itemID="{F717A94F-9474-4EA0-B071-19EBB2CED4AE}">
+  <ds:schemaRefs>
+    <ds:schemaRef ds:uri="http://schemas.openxmlformats.org/officeDocument/2006/bibliography"/>
+  </ds:schemaRefs>
+</ds:datastoreItem>
 </file>
</xml_diff>